<commit_message>
Update on code + report
</commit_message>
<xml_diff>
--- a/Project Report.docx
+++ b/Project Report.docx
@@ -2,7 +2,1034 @@
 <file path=word/document.xml><?xml version="1.0" encoding="utf-8"?>
 <w:document xmlns:wpc="http://schemas.microsoft.com/office/word/2010/wordprocessingCanvas" xmlns:cx="http://schemas.microsoft.com/office/drawing/2014/chartex" xmlns:cx1="http://schemas.microsoft.com/office/drawing/2015/9/8/chartex" xmlns:cx2="http://schemas.microsoft.com/office/drawing/2015/10/21/chartex" xmlns:cx3="http://schemas.microsoft.com/office/drawing/2016/5/9/chartex" xmlns:cx4="http://schemas.microsoft.com/office/drawing/2016/5/10/chartex" xmlns:cx5="http://schemas.microsoft.com/office/drawing/2016/5/11/chartex" xmlns:cx6="http://schemas.microsoft.com/office/drawing/2016/5/12/chartex" xmlns:cx7="http://schemas.microsoft.com/office/drawing/2016/5/13/chartex" xmlns:cx8="http://schemas.microsoft.com/office/drawing/2016/5/14/chartex" xmlns:mc="http://schemas.openxmlformats.org/markup-compatibility/2006" xmlns:aink="http://schemas.microsoft.com/office/drawing/2016/ink" xmlns:am3d="http://schemas.microsoft.com/office/drawing/2017/model3d" xmlns:o="urn:schemas-microsoft-com:office:office" xmlns:r="http://schemas.openxmlformats.org/officeDocument/2006/relationships" xmlns:m="http://schemas.openxmlformats.org/officeDocument/2006/math" xmlns:v="urn:schemas-microsoft-com:vml" xmlns:wp14="http://schemas.microsoft.com/office/word/2010/wordprocessingDrawing" xmlns:wp="http://schemas.openxmlformats.org/drawingml/2006/wordprocessingDrawing" xmlns:w10="urn:schemas-microsoft-com:office:word" xmlns:w="http://schemas.openxmlformats.org/wordprocessingml/2006/main" xmlns:w14="http://schemas.microsoft.com/office/word/2010/wordml" xmlns:w15="http://schemas.microsoft.com/office/word/2012/wordml" xmlns:w16cex="http://schemas.microsoft.com/office/word/2018/wordml/cex" xmlns:w16cid="http://schemas.microsoft.com/office/word/2016/wordml/cid" xmlns:w16="http://schemas.microsoft.com/office/word/2018/wordml" xmlns:w16sdtdh="http://schemas.microsoft.com/office/word/2020/wordml/sdtdatahash" xmlns:w16se="http://schemas.microsoft.com/office/word/2015/wordml/symex" xmlns:wpg="http://schemas.microsoft.com/office/word/2010/wordprocessingGroup" xmlns:wpi="http://schemas.microsoft.com/office/word/2010/wordprocessingInk" xmlns:wne="http://schemas.microsoft.com/office/word/2006/wordml" xmlns:wps="http://schemas.microsoft.com/office/word/2010/wordprocessingShape" mc:Ignorable="w14 w15 w16se w16cid w16 w16cex w16sdtdh wp14">
   <w:body>
-    <w:p/>
+    <w:p>
+      <w:pPr>
+        <w:jc w:val="center"/>
+        <w:rPr>
+          <w:rFonts w:ascii="Times New Roman" w:hAnsi="Times New Roman" w:cs="Times New Roman"/>
+          <w:sz w:val="28"/>
+          <w:szCs w:val="28"/>
+          <w:lang w:val="en-SG"/>
+        </w:rPr>
+      </w:pPr>
+    </w:p>
+    <w:p>
+      <w:pPr>
+        <w:jc w:val="center"/>
+        <w:rPr>
+          <w:rFonts w:ascii="Times New Roman" w:hAnsi="Times New Roman" w:cs="Times New Roman"/>
+          <w:sz w:val="28"/>
+          <w:szCs w:val="28"/>
+          <w:lang w:val="en-SG"/>
+        </w:rPr>
+      </w:pPr>
+    </w:p>
+    <w:p>
+      <w:pPr>
+        <w:jc w:val="center"/>
+        <w:rPr>
+          <w:rFonts w:ascii="Times New Roman" w:hAnsi="Times New Roman" w:cs="Times New Roman"/>
+          <w:sz w:val="28"/>
+          <w:szCs w:val="28"/>
+          <w:lang w:val="en-SG"/>
+        </w:rPr>
+      </w:pPr>
+    </w:p>
+    <w:p>
+      <w:pPr>
+        <w:jc w:val="center"/>
+        <w:rPr>
+          <w:rFonts w:ascii="Times New Roman" w:hAnsi="Times New Roman" w:cs="Times New Roman"/>
+          <w:sz w:val="28"/>
+          <w:szCs w:val="28"/>
+          <w:lang w:val="en-SG"/>
+        </w:rPr>
+      </w:pPr>
+      <w:r>
+        <w:rPr>
+          <w:rFonts w:ascii="Times New Roman" w:hAnsi="Times New Roman" w:cs="Times New Roman"/>
+          <w:noProof/>
+          <w:sz w:val="28"/>
+          <w:szCs w:val="28"/>
+          <w:lang w:val="en-SG"/>
+        </w:rPr>
+        <w:drawing>
+          <wp:inline distT="0" distB="0" distL="0" distR="0" wp14:anchorId="5F579EA6" wp14:editId="3F6E3115">
+            <wp:extent cx="3909060" cy="1485897"/>
+            <wp:effectExtent l="0" t="0" r="0" b="635"/>
+            <wp:docPr id="5" name="Picture 5"/>
+            <wp:cNvGraphicFramePr>
+              <a:graphicFrameLocks xmlns:a="http://schemas.openxmlformats.org/drawingml/2006/main" noChangeAspect="1"/>
+            </wp:cNvGraphicFramePr>
+            <a:graphic xmlns:a="http://schemas.openxmlformats.org/drawingml/2006/main">
+              <a:graphicData uri="http://schemas.openxmlformats.org/drawingml/2006/picture">
+                <pic:pic xmlns:pic="http://schemas.openxmlformats.org/drawingml/2006/picture">
+                  <pic:nvPicPr>
+                    <pic:cNvPr id="0" name="Picture 5"/>
+                    <pic:cNvPicPr>
+                      <a:picLocks noChangeAspect="1" noChangeArrowheads="1"/>
+                    </pic:cNvPicPr>
+                  </pic:nvPicPr>
+                  <pic:blipFill rotWithShape="1">
+                    <a:blip r:embed="rId5">
+                      <a:extLst>
+                        <a:ext uri="{28A0092B-C50C-407E-A947-70E740481C1C}">
+                          <a14:useLocalDpi xmlns:a14="http://schemas.microsoft.com/office/drawing/2010/main" val="0"/>
+                        </a:ext>
+                      </a:extLst>
+                    </a:blip>
+                    <a:srcRect r="902"/>
+                    <a:stretch/>
+                  </pic:blipFill>
+                  <pic:spPr bwMode="auto">
+                    <a:xfrm>
+                      <a:off x="0" y="0"/>
+                      <a:ext cx="3910752" cy="1486540"/>
+                    </a:xfrm>
+                    <a:prstGeom prst="rect">
+                      <a:avLst/>
+                    </a:prstGeom>
+                    <a:noFill/>
+                    <a:ln>
+                      <a:noFill/>
+                    </a:ln>
+                    <a:extLst>
+                      <a:ext uri="{53640926-AAD7-44D8-BBD7-CCE9431645EC}">
+                        <a14:shadowObscured xmlns:a14="http://schemas.microsoft.com/office/drawing/2010/main"/>
+                      </a:ext>
+                    </a:extLst>
+                  </pic:spPr>
+                </pic:pic>
+              </a:graphicData>
+            </a:graphic>
+          </wp:inline>
+        </w:drawing>
+      </w:r>
+    </w:p>
+    <w:p>
+      <w:pPr>
+        <w:jc w:val="center"/>
+        <w:rPr>
+          <w:rFonts w:ascii="Times New Roman" w:hAnsi="Times New Roman" w:cs="Times New Roman"/>
+          <w:sz w:val="28"/>
+          <w:szCs w:val="28"/>
+          <w:lang w:val="en-SG"/>
+        </w:rPr>
+      </w:pPr>
+    </w:p>
+    <w:p>
+      <w:pPr>
+        <w:rPr>
+          <w:rFonts w:ascii="Times New Roman" w:hAnsi="Times New Roman" w:cs="Times New Roman"/>
+          <w:sz w:val="28"/>
+          <w:szCs w:val="28"/>
+          <w:lang w:val="en-SG"/>
+        </w:rPr>
+      </w:pPr>
+    </w:p>
+    <w:p>
+      <w:pPr>
+        <w:pStyle w:val="Title"/>
+        <w:spacing w:after="160"/>
+        <w:jc w:val="center"/>
+        <w:rPr>
+          <w:rFonts w:ascii="Arial" w:hAnsi="Arial" w:cs="Arial"/>
+          <w:b/>
+          <w:bCs/>
+          <w:lang w:val="en-SG"/>
+        </w:rPr>
+      </w:pPr>
+      <w:r>
+        <w:rPr>
+          <w:rFonts w:ascii="Arial" w:hAnsi="Arial" w:cs="Arial"/>
+          <w:b/>
+          <w:bCs/>
+          <w:lang w:val="en-SG"/>
+        </w:rPr>
+        <w:t>Speech Emotion Recognition</w:t>
+      </w:r>
+    </w:p>
+    <w:p>
+      <w:pPr>
+        <w:spacing w:after="0"/>
+        <w:jc w:val="center"/>
+        <w:rPr>
+          <w:rFonts w:ascii="Arial" w:hAnsi="Arial" w:cs="Arial"/>
+          <w:sz w:val="28"/>
+          <w:szCs w:val="28"/>
+          <w:lang w:val="en-SG"/>
+        </w:rPr>
+      </w:pPr>
+      <w:r>
+        <w:rPr>
+          <w:rFonts w:ascii="Arial" w:hAnsi="Arial" w:cs="Arial"/>
+          <w:sz w:val="28"/>
+          <w:szCs w:val="28"/>
+          <w:lang w:val="en-SG"/>
+        </w:rPr>
+        <w:t>CZ</w:t>
+      </w:r>
+      <w:r>
+        <w:rPr>
+          <w:rFonts w:ascii="Arial" w:hAnsi="Arial" w:cs="Arial"/>
+          <w:sz w:val="28"/>
+          <w:szCs w:val="28"/>
+          <w:lang w:val="en-SG"/>
+        </w:rPr>
+        <w:t>4042 Neural Networks &amp; Deep Learning</w:t>
+      </w:r>
+    </w:p>
+    <w:p>
+      <w:pPr>
+        <w:jc w:val="center"/>
+        <w:rPr>
+          <w:rFonts w:ascii="Arial" w:hAnsi="Arial" w:cs="Arial"/>
+          <w:sz w:val="28"/>
+          <w:szCs w:val="28"/>
+          <w:lang w:val="en-SG"/>
+        </w:rPr>
+      </w:pPr>
+      <w:r>
+        <w:rPr>
+          <w:rFonts w:ascii="Arial" w:hAnsi="Arial" w:cs="Arial"/>
+          <w:sz w:val="28"/>
+          <w:szCs w:val="28"/>
+          <w:lang w:val="en-SG"/>
+        </w:rPr>
+        <w:t>Final Project</w:t>
+      </w:r>
+    </w:p>
+    <w:p>
+      <w:pPr>
+        <w:rPr>
+          <w:rFonts w:ascii="Arial" w:hAnsi="Arial" w:cs="Arial"/>
+          <w:lang w:val="en-SG"/>
+        </w:rPr>
+      </w:pPr>
+    </w:p>
+    <w:p>
+      <w:pPr>
+        <w:rPr>
+          <w:rFonts w:ascii="Arial" w:hAnsi="Arial" w:cs="Arial"/>
+          <w:lang w:val="en-SG"/>
+        </w:rPr>
+      </w:pPr>
+    </w:p>
+    <w:p>
+      <w:pPr>
+        <w:rPr>
+          <w:rFonts w:ascii="Arial" w:hAnsi="Arial" w:cs="Arial"/>
+          <w:lang w:val="en-SG"/>
+        </w:rPr>
+      </w:pPr>
+    </w:p>
+    <w:p>
+      <w:pPr>
+        <w:jc w:val="center"/>
+        <w:rPr>
+          <w:rFonts w:ascii="Arial" w:hAnsi="Arial" w:cs="Arial"/>
+          <w:sz w:val="36"/>
+          <w:szCs w:val="36"/>
+          <w:lang w:val="en-SG"/>
+        </w:rPr>
+      </w:pPr>
+      <w:r>
+        <w:rPr>
+          <w:rFonts w:ascii="Arial" w:hAnsi="Arial" w:cs="Arial"/>
+          <w:sz w:val="36"/>
+          <w:szCs w:val="36"/>
+          <w:lang w:val="en-SG"/>
+        </w:rPr>
+        <w:t xml:space="preserve">Submitted by: </w:t>
+      </w:r>
+    </w:p>
+    <w:p>
+      <w:pPr>
+        <w:jc w:val="center"/>
+        <w:rPr>
+          <w:rFonts w:ascii="Arial" w:hAnsi="Arial" w:cs="Arial"/>
+          <w:sz w:val="36"/>
+          <w:szCs w:val="36"/>
+          <w:lang w:val="en-SG"/>
+        </w:rPr>
+      </w:pPr>
+      <w:r>
+        <w:rPr>
+          <w:rFonts w:ascii="Arial" w:hAnsi="Arial" w:cs="Arial"/>
+          <w:sz w:val="36"/>
+          <w:szCs w:val="36"/>
+          <w:lang w:val="en-SG"/>
+        </w:rPr>
+        <w:t xml:space="preserve">Koh </w:t>
+      </w:r>
+      <w:proofErr w:type="spellStart"/>
+      <w:r>
+        <w:rPr>
+          <w:rFonts w:ascii="Arial" w:hAnsi="Arial" w:cs="Arial"/>
+          <w:sz w:val="36"/>
+          <w:szCs w:val="36"/>
+          <w:lang w:val="en-SG"/>
+        </w:rPr>
+        <w:t>En</w:t>
+      </w:r>
+      <w:proofErr w:type="spellEnd"/>
+      <w:r>
+        <w:rPr>
+          <w:rFonts w:ascii="Arial" w:hAnsi="Arial" w:cs="Arial"/>
+          <w:sz w:val="36"/>
+          <w:szCs w:val="36"/>
+          <w:lang w:val="en-SG"/>
+        </w:rPr>
+        <w:t xml:space="preserve"> Rong</w:t>
+      </w:r>
+      <w:r>
+        <w:rPr>
+          <w:rFonts w:ascii="Arial" w:hAnsi="Arial" w:cs="Arial"/>
+          <w:sz w:val="36"/>
+          <w:szCs w:val="36"/>
+          <w:lang w:val="en-SG"/>
+        </w:rPr>
+        <w:t xml:space="preserve"> – </w:t>
+      </w:r>
+      <w:r>
+        <w:rPr>
+          <w:rFonts w:ascii="Arial" w:hAnsi="Arial" w:cs="Arial"/>
+          <w:sz w:val="36"/>
+          <w:szCs w:val="36"/>
+          <w:lang w:val="en-SG"/>
+        </w:rPr>
+        <w:t>U1822302K</w:t>
+      </w:r>
+    </w:p>
+    <w:p>
+      <w:pPr>
+        <w:jc w:val="center"/>
+        <w:rPr>
+          <w:rFonts w:ascii="Arial" w:hAnsi="Arial" w:cs="Arial"/>
+          <w:sz w:val="36"/>
+          <w:szCs w:val="36"/>
+          <w:lang w:val="en-SG"/>
+        </w:rPr>
+      </w:pPr>
+      <w:r>
+        <w:rPr>
+          <w:rFonts w:ascii="Arial" w:hAnsi="Arial" w:cs="Arial"/>
+          <w:sz w:val="36"/>
+          <w:szCs w:val="36"/>
+          <w:lang w:val="en-SG"/>
+        </w:rPr>
+        <w:t xml:space="preserve">Danson Kang </w:t>
+      </w:r>
+      <w:proofErr w:type="spellStart"/>
+      <w:r>
+        <w:rPr>
+          <w:rFonts w:ascii="Arial" w:hAnsi="Arial" w:cs="Arial"/>
+          <w:sz w:val="36"/>
+          <w:szCs w:val="36"/>
+          <w:lang w:val="en-SG"/>
+        </w:rPr>
+        <w:t>Yit</w:t>
+      </w:r>
+      <w:proofErr w:type="spellEnd"/>
+      <w:r>
+        <w:rPr>
+          <w:rFonts w:ascii="Arial" w:hAnsi="Arial" w:cs="Arial"/>
+          <w:sz w:val="36"/>
+          <w:szCs w:val="36"/>
+          <w:lang w:val="en-SG"/>
+        </w:rPr>
+        <w:t xml:space="preserve"> Siang – U</w:t>
+      </w:r>
+    </w:p>
+    <w:p>
+      <w:pPr>
+        <w:jc w:val="center"/>
+        <w:rPr>
+          <w:rFonts w:ascii="Arial" w:hAnsi="Arial" w:cs="Arial"/>
+          <w:sz w:val="36"/>
+          <w:szCs w:val="36"/>
+          <w:lang w:val="en-SG"/>
+        </w:rPr>
+      </w:pPr>
+      <w:r>
+        <w:rPr>
+          <w:rFonts w:ascii="Arial" w:hAnsi="Arial" w:cs="Arial"/>
+          <w:sz w:val="36"/>
+          <w:szCs w:val="36"/>
+          <w:lang w:val="en-SG"/>
+        </w:rPr>
+        <w:t>Cecelia Soh Yan Pei – U</w:t>
+      </w:r>
+    </w:p>
+    <w:p>
+      <w:pPr>
+        <w:jc w:val="center"/>
+        <w:rPr>
+          <w:rFonts w:ascii="Arial" w:hAnsi="Arial" w:cs="Arial"/>
+          <w:sz w:val="36"/>
+          <w:szCs w:val="36"/>
+          <w:lang w:val="en-SG"/>
+        </w:rPr>
+      </w:pPr>
+    </w:p>
+    <w:p>
+      <w:pPr>
+        <w:jc w:val="center"/>
+        <w:rPr>
+          <w:rFonts w:ascii="Arial" w:hAnsi="Arial" w:cs="Arial"/>
+          <w:sz w:val="36"/>
+          <w:szCs w:val="36"/>
+          <w:lang w:val="en-SG"/>
+        </w:rPr>
+      </w:pPr>
+    </w:p>
+    <w:p>
+      <w:pPr>
+        <w:jc w:val="center"/>
+        <w:rPr>
+          <w:rFonts w:ascii="Arial" w:hAnsi="Arial" w:cs="Arial"/>
+          <w:sz w:val="36"/>
+          <w:szCs w:val="36"/>
+          <w:lang w:val="en-SG"/>
+        </w:rPr>
+      </w:pPr>
+    </w:p>
+    <w:p>
+      <w:pPr>
+        <w:jc w:val="center"/>
+        <w:rPr>
+          <w:rFonts w:ascii="Arial" w:hAnsi="Arial" w:cs="Arial"/>
+          <w:sz w:val="36"/>
+          <w:szCs w:val="36"/>
+          <w:lang w:val="en-SG"/>
+        </w:rPr>
+      </w:pPr>
+    </w:p>
+    <w:p>
+      <w:pPr>
+        <w:jc w:val="center"/>
+        <w:rPr>
+          <w:rFonts w:ascii="Arial" w:hAnsi="Arial" w:cs="Arial"/>
+          <w:sz w:val="36"/>
+          <w:szCs w:val="36"/>
+          <w:lang w:val="en-SG"/>
+        </w:rPr>
+      </w:pPr>
+    </w:p>
+    <w:p>
+      <w:pPr>
+        <w:jc w:val="center"/>
+        <w:rPr>
+          <w:rFonts w:ascii="Times New Roman" w:hAnsi="Times New Roman" w:cs="Times New Roman"/>
+          <w:sz w:val="36"/>
+          <w:szCs w:val="36"/>
+          <w:lang w:val="en-SG"/>
+        </w:rPr>
+      </w:pPr>
+      <w:r>
+        <w:rPr>
+          <w:rFonts w:ascii="Arial" w:hAnsi="Arial" w:cs="Arial"/>
+          <w:sz w:val="36"/>
+          <w:szCs w:val="36"/>
+          <w:lang w:val="en-SG"/>
+        </w:rPr>
+        <w:t>School of Computer Science and Engineering</w:t>
+      </w:r>
+    </w:p>
+    <w:p>
+      <w:pPr>
+        <w:rPr>
+          <w:lang w:val="en-SG"/>
+        </w:rPr>
+      </w:pPr>
+    </w:p>
+    <w:sdt>
+      <w:sdtPr>
+        <w:rPr>
+          <w:rFonts w:ascii="Arial" w:hAnsi="Arial"/>
+        </w:rPr>
+        <w:id w:val="601611448"/>
+        <w:docPartObj>
+          <w:docPartGallery w:val="Table of Contents"/>
+          <w:docPartUnique/>
+        </w:docPartObj>
+      </w:sdtPr>
+      <w:sdtEndPr>
+        <w:rPr>
+          <w:rFonts w:eastAsiaTheme="minorEastAsia" w:cstheme="minorBidi"/>
+          <w:b/>
+          <w:bCs/>
+          <w:noProof/>
+          <w:color w:val="auto"/>
+          <w:sz w:val="22"/>
+          <w:szCs w:val="22"/>
+          <w:lang w:val="en-GB" w:eastAsia="zh-CN"/>
+        </w:rPr>
+      </w:sdtEndPr>
+      <w:sdtContent>
+        <w:p>
+          <w:pPr>
+            <w:pStyle w:val="TOCHeading"/>
+            <w:rPr>
+              <w:rFonts w:ascii="Arial" w:hAnsi="Arial"/>
+            </w:rPr>
+          </w:pPr>
+          <w:r>
+            <w:rPr>
+              <w:rFonts w:ascii="Arial" w:hAnsi="Arial"/>
+            </w:rPr>
+            <w:t>Contents</w:t>
+          </w:r>
+        </w:p>
+        <w:p>
+          <w:pPr>
+            <w:pStyle w:val="TOC1"/>
+            <w:tabs>
+              <w:tab w:val="right" w:leader="dot" w:pos="9016"/>
+            </w:tabs>
+            <w:rPr>
+              <w:noProof/>
+            </w:rPr>
+          </w:pPr>
+          <w:r>
+            <w:rPr>
+              <w:rFonts w:ascii="Arial" w:hAnsi="Arial"/>
+            </w:rPr>
+            <w:fldChar w:fldCharType="begin"/>
+          </w:r>
+          <w:r>
+            <w:rPr>
+              <w:rFonts w:ascii="Arial" w:hAnsi="Arial"/>
+            </w:rPr>
+            <w:instrText xml:space="preserve"> TOC \o "1-3" \h \z \u </w:instrText>
+          </w:r>
+          <w:r>
+            <w:rPr>
+              <w:rFonts w:ascii="Arial" w:hAnsi="Arial"/>
+            </w:rPr>
+            <w:fldChar w:fldCharType="separate"/>
+          </w:r>
+          <w:hyperlink w:anchor="_Toc86797912" w:history="1">
+            <w:r>
+              <w:rPr>
+                <w:rStyle w:val="Hyperlink"/>
+                <w:noProof/>
+              </w:rPr>
+              <w:t>Introduction</w:t>
+            </w:r>
+            <w:r>
+              <w:rPr>
+                <w:noProof/>
+                <w:webHidden/>
+              </w:rPr>
+              <w:tab/>
+            </w:r>
+            <w:r>
+              <w:rPr>
+                <w:noProof/>
+                <w:webHidden/>
+              </w:rPr>
+              <w:fldChar w:fldCharType="begin"/>
+            </w:r>
+            <w:r>
+              <w:rPr>
+                <w:noProof/>
+                <w:webHidden/>
+              </w:rPr>
+              <w:instrText xml:space="preserve"> PAGEREF _Toc86797912 \h </w:instrText>
+            </w:r>
+            <w:r>
+              <w:rPr>
+                <w:noProof/>
+                <w:webHidden/>
+              </w:rPr>
+            </w:r>
+            <w:r>
+              <w:rPr>
+                <w:noProof/>
+                <w:webHidden/>
+              </w:rPr>
+              <w:fldChar w:fldCharType="separate"/>
+            </w:r>
+            <w:r>
+              <w:rPr>
+                <w:noProof/>
+                <w:webHidden/>
+              </w:rPr>
+              <w:t>3</w:t>
+            </w:r>
+            <w:r>
+              <w:rPr>
+                <w:noProof/>
+                <w:webHidden/>
+              </w:rPr>
+              <w:fldChar w:fldCharType="end"/>
+            </w:r>
+          </w:hyperlink>
+        </w:p>
+        <w:p>
+          <w:pPr>
+            <w:pStyle w:val="TOC1"/>
+            <w:tabs>
+              <w:tab w:val="right" w:leader="dot" w:pos="9016"/>
+            </w:tabs>
+            <w:rPr>
+              <w:noProof/>
+            </w:rPr>
+          </w:pPr>
+          <w:hyperlink w:anchor="_Toc86797913" w:history="1">
+            <w:r>
+              <w:rPr>
+                <w:rStyle w:val="Hyperlink"/>
+                <w:noProof/>
+              </w:rPr>
+              <w:t>Objective</w:t>
+            </w:r>
+            <w:r>
+              <w:rPr>
+                <w:noProof/>
+                <w:webHidden/>
+              </w:rPr>
+              <w:tab/>
+            </w:r>
+            <w:r>
+              <w:rPr>
+                <w:noProof/>
+                <w:webHidden/>
+              </w:rPr>
+              <w:fldChar w:fldCharType="begin"/>
+            </w:r>
+            <w:r>
+              <w:rPr>
+                <w:noProof/>
+                <w:webHidden/>
+              </w:rPr>
+              <w:instrText xml:space="preserve"> PAGEREF _Toc86797913 \h </w:instrText>
+            </w:r>
+            <w:r>
+              <w:rPr>
+                <w:noProof/>
+                <w:webHidden/>
+              </w:rPr>
+            </w:r>
+            <w:r>
+              <w:rPr>
+                <w:noProof/>
+                <w:webHidden/>
+              </w:rPr>
+              <w:fldChar w:fldCharType="separate"/>
+            </w:r>
+            <w:r>
+              <w:rPr>
+                <w:noProof/>
+                <w:webHidden/>
+              </w:rPr>
+              <w:t>3</w:t>
+            </w:r>
+            <w:r>
+              <w:rPr>
+                <w:noProof/>
+                <w:webHidden/>
+              </w:rPr>
+              <w:fldChar w:fldCharType="end"/>
+            </w:r>
+          </w:hyperlink>
+        </w:p>
+        <w:p>
+          <w:pPr>
+            <w:pStyle w:val="TOC1"/>
+            <w:tabs>
+              <w:tab w:val="right" w:leader="dot" w:pos="9016"/>
+            </w:tabs>
+            <w:rPr>
+              <w:noProof/>
+            </w:rPr>
+          </w:pPr>
+          <w:hyperlink w:anchor="_Toc86797914" w:history="1">
+            <w:r>
+              <w:rPr>
+                <w:rStyle w:val="Hyperlink"/>
+                <w:noProof/>
+              </w:rPr>
+              <w:t>Methodology</w:t>
+            </w:r>
+            <w:r>
+              <w:rPr>
+                <w:noProof/>
+                <w:webHidden/>
+              </w:rPr>
+              <w:tab/>
+            </w:r>
+            <w:r>
+              <w:rPr>
+                <w:noProof/>
+                <w:webHidden/>
+              </w:rPr>
+              <w:fldChar w:fldCharType="begin"/>
+            </w:r>
+            <w:r>
+              <w:rPr>
+                <w:noProof/>
+                <w:webHidden/>
+              </w:rPr>
+              <w:instrText xml:space="preserve"> PAGEREF _Toc86797914 \h </w:instrText>
+            </w:r>
+            <w:r>
+              <w:rPr>
+                <w:noProof/>
+                <w:webHidden/>
+              </w:rPr>
+            </w:r>
+            <w:r>
+              <w:rPr>
+                <w:noProof/>
+                <w:webHidden/>
+              </w:rPr>
+              <w:fldChar w:fldCharType="separate"/>
+            </w:r>
+            <w:r>
+              <w:rPr>
+                <w:noProof/>
+                <w:webHidden/>
+              </w:rPr>
+              <w:t>3</w:t>
+            </w:r>
+            <w:r>
+              <w:rPr>
+                <w:noProof/>
+                <w:webHidden/>
+              </w:rPr>
+              <w:fldChar w:fldCharType="end"/>
+            </w:r>
+          </w:hyperlink>
+        </w:p>
+        <w:p>
+          <w:pPr>
+            <w:pStyle w:val="TOC1"/>
+            <w:tabs>
+              <w:tab w:val="right" w:leader="dot" w:pos="9016"/>
+            </w:tabs>
+            <w:rPr>
+              <w:noProof/>
+            </w:rPr>
+          </w:pPr>
+          <w:hyperlink w:anchor="_Toc86797915" w:history="1">
+            <w:r>
+              <w:rPr>
+                <w:rStyle w:val="Hyperlink"/>
+                <w:noProof/>
+              </w:rPr>
+              <w:t>Experiments &amp; Results</w:t>
+            </w:r>
+            <w:r>
+              <w:rPr>
+                <w:noProof/>
+                <w:webHidden/>
+              </w:rPr>
+              <w:tab/>
+            </w:r>
+            <w:r>
+              <w:rPr>
+                <w:noProof/>
+                <w:webHidden/>
+              </w:rPr>
+              <w:fldChar w:fldCharType="begin"/>
+            </w:r>
+            <w:r>
+              <w:rPr>
+                <w:noProof/>
+                <w:webHidden/>
+              </w:rPr>
+              <w:instrText xml:space="preserve"> PAGEREF _Toc86797915 \h </w:instrText>
+            </w:r>
+            <w:r>
+              <w:rPr>
+                <w:noProof/>
+                <w:webHidden/>
+              </w:rPr>
+            </w:r>
+            <w:r>
+              <w:rPr>
+                <w:noProof/>
+                <w:webHidden/>
+              </w:rPr>
+              <w:fldChar w:fldCharType="separate"/>
+            </w:r>
+            <w:r>
+              <w:rPr>
+                <w:noProof/>
+                <w:webHidden/>
+              </w:rPr>
+              <w:t>3</w:t>
+            </w:r>
+            <w:r>
+              <w:rPr>
+                <w:noProof/>
+                <w:webHidden/>
+              </w:rPr>
+              <w:fldChar w:fldCharType="end"/>
+            </w:r>
+          </w:hyperlink>
+        </w:p>
+        <w:p>
+          <w:pPr>
+            <w:pStyle w:val="TOC1"/>
+            <w:tabs>
+              <w:tab w:val="right" w:leader="dot" w:pos="9016"/>
+            </w:tabs>
+            <w:rPr>
+              <w:noProof/>
+            </w:rPr>
+          </w:pPr>
+          <w:hyperlink w:anchor="_Toc86797916" w:history="1">
+            <w:r>
+              <w:rPr>
+                <w:rStyle w:val="Hyperlink"/>
+                <w:noProof/>
+              </w:rPr>
+              <w:t>Conclusion</w:t>
+            </w:r>
+            <w:r>
+              <w:rPr>
+                <w:noProof/>
+                <w:webHidden/>
+              </w:rPr>
+              <w:tab/>
+            </w:r>
+            <w:r>
+              <w:rPr>
+                <w:noProof/>
+                <w:webHidden/>
+              </w:rPr>
+              <w:fldChar w:fldCharType="begin"/>
+            </w:r>
+            <w:r>
+              <w:rPr>
+                <w:noProof/>
+                <w:webHidden/>
+              </w:rPr>
+              <w:instrText xml:space="preserve"> PAGEREF _Toc86797916 \h </w:instrText>
+            </w:r>
+            <w:r>
+              <w:rPr>
+                <w:noProof/>
+                <w:webHidden/>
+              </w:rPr>
+            </w:r>
+            <w:r>
+              <w:rPr>
+                <w:noProof/>
+                <w:webHidden/>
+              </w:rPr>
+              <w:fldChar w:fldCharType="separate"/>
+            </w:r>
+            <w:r>
+              <w:rPr>
+                <w:noProof/>
+                <w:webHidden/>
+              </w:rPr>
+              <w:t>3</w:t>
+            </w:r>
+            <w:r>
+              <w:rPr>
+                <w:noProof/>
+                <w:webHidden/>
+              </w:rPr>
+              <w:fldChar w:fldCharType="end"/>
+            </w:r>
+          </w:hyperlink>
+        </w:p>
+        <w:p>
+          <w:r>
+            <w:rPr>
+              <w:rFonts w:ascii="Arial" w:hAnsi="Arial"/>
+              <w:b/>
+              <w:bCs/>
+              <w:noProof/>
+            </w:rPr>
+            <w:fldChar w:fldCharType="end"/>
+          </w:r>
+        </w:p>
+      </w:sdtContent>
+    </w:sdt>
+    <w:p>
+      <w:r>
+        <w:br w:type="page"/>
+      </w:r>
+    </w:p>
+    <w:p>
+      <w:pPr>
+        <w:pStyle w:val="Heading1"/>
+        <w:rPr>
+          <w:rFonts w:ascii="Arial" w:hAnsi="Arial" w:cs="Arial"/>
+        </w:rPr>
+      </w:pPr>
+      <w:bookmarkStart w:id="0" w:name="_Toc86797912"/>
+      <w:r>
+        <w:rPr>
+          <w:rFonts w:ascii="Arial" w:hAnsi="Arial" w:cs="Arial"/>
+        </w:rPr>
+        <w:lastRenderedPageBreak/>
+        <w:t>Introduction</w:t>
+      </w:r>
+      <w:bookmarkEnd w:id="0"/>
+    </w:p>
+    <w:p>
+      <w:pPr>
+        <w:rPr>
+          <w:rFonts w:ascii="Arial" w:hAnsi="Arial" w:cs="Arial"/>
+        </w:rPr>
+      </w:pPr>
+      <w:r>
+        <w:rPr>
+          <w:rFonts w:ascii="Arial" w:hAnsi="Arial" w:cs="Arial"/>
+        </w:rPr>
+        <w:t xml:space="preserve">The most basic </w:t>
+      </w:r>
+      <w:r>
+        <w:rPr>
+          <w:rFonts w:ascii="Arial" w:hAnsi="Arial" w:cs="Arial"/>
+        </w:rPr>
+        <w:t xml:space="preserve">ways of human expression are speech and body language. We depend on these recognitions to determine emotions, which plays a vital role in communications. As the technology advancement in the past few decades produced artificial intelligence that can perform speech recognition such as Siri and Alexa or facial recognition systems, human has been trying to extend the understanding of emotions to computers in various ways. </w:t>
+      </w:r>
+    </w:p>
+    <w:p>
+      <w:pPr>
+        <w:rPr>
+          <w:rFonts w:ascii="Arial" w:hAnsi="Arial" w:cs="Arial"/>
+        </w:rPr>
+      </w:pPr>
+      <w:r>
+        <w:rPr>
+          <w:rFonts w:ascii="Arial" w:hAnsi="Arial" w:cs="Arial"/>
+        </w:rPr>
+        <w:t>Since emotions are subjective and have different understandings depending on individuals, emotion detection has always been challenging. There is no standard agreement on measuring or categorising them but are evaluated by various factors such as knowledge or cultures, which others can easily misunderstand.</w:t>
+      </w:r>
+    </w:p>
+    <w:p>
+      <w:pPr>
+        <w:rPr>
+          <w:rFonts w:ascii="Arial" w:hAnsi="Arial" w:cs="Arial"/>
+        </w:rPr>
+      </w:pPr>
+      <w:r>
+        <w:rPr>
+          <w:rFonts w:ascii="Arial" w:hAnsi="Arial" w:cs="Arial"/>
+        </w:rPr>
+        <w:t>The</w:t>
+      </w:r>
+    </w:p>
+    <w:p>
+      <w:pPr>
+        <w:pStyle w:val="Heading1"/>
+        <w:rPr>
+          <w:rFonts w:ascii="Arial" w:hAnsi="Arial" w:cs="Arial"/>
+        </w:rPr>
+      </w:pPr>
+      <w:bookmarkStart w:id="1" w:name="_Toc86797913"/>
+      <w:r>
+        <w:rPr>
+          <w:rFonts w:ascii="Arial" w:hAnsi="Arial" w:cs="Arial"/>
+        </w:rPr>
+        <w:t>Objective</w:t>
+      </w:r>
+      <w:bookmarkEnd w:id="1"/>
+    </w:p>
+    <w:p>
+      <w:pPr>
+        <w:rPr>
+          <w:rFonts w:ascii="Arial" w:hAnsi="Arial" w:cs="Arial"/>
+        </w:rPr>
+      </w:pPr>
+      <w:r>
+        <w:rPr>
+          <w:rFonts w:ascii="Arial" w:hAnsi="Arial" w:cs="Arial"/>
+        </w:rPr>
+        <w:t xml:space="preserve">In this project, we aim to determine if the tone of a person’s speech can be correctly mapped to the different emotions: Anger, Sadness, Happiness, Fear, Disgust, Surprised, and Neutral. This is done </w:t>
+      </w:r>
+      <w:r>
+        <w:rPr>
+          <w:rFonts w:ascii="Arial" w:hAnsi="Arial" w:cs="Arial"/>
+        </w:rPr>
+        <w:t xml:space="preserve">by extracting, </w:t>
+      </w:r>
+      <w:proofErr w:type="gramStart"/>
+      <w:r>
+        <w:rPr>
+          <w:rFonts w:ascii="Arial" w:hAnsi="Arial" w:cs="Arial"/>
+        </w:rPr>
+        <w:t>experimenting</w:t>
+      </w:r>
+      <w:proofErr w:type="gramEnd"/>
+      <w:r>
+        <w:rPr>
+          <w:rFonts w:ascii="Arial" w:hAnsi="Arial" w:cs="Arial"/>
+        </w:rPr>
+        <w:t xml:space="preserve"> and training with various time-series signal features and methods. These insights will then produce the most optimal results, which in turn be used to detect the speaker’s emotions in real-time.</w:t>
+      </w:r>
+    </w:p>
+    <w:p>
+      <w:pPr>
+        <w:pStyle w:val="Heading1"/>
+        <w:rPr>
+          <w:rFonts w:ascii="Arial" w:hAnsi="Arial" w:cs="Arial"/>
+        </w:rPr>
+      </w:pPr>
+      <w:bookmarkStart w:id="2" w:name="_Toc86797914"/>
+      <w:r>
+        <w:rPr>
+          <w:rFonts w:ascii="Arial" w:hAnsi="Arial" w:cs="Arial"/>
+        </w:rPr>
+        <w:t>Methodology</w:t>
+      </w:r>
+      <w:bookmarkEnd w:id="2"/>
+    </w:p>
+    <w:p>
+      <w:pPr>
+        <w:rPr>
+          <w:rFonts w:ascii="Arial" w:hAnsi="Arial" w:cs="Arial"/>
+        </w:rPr>
+      </w:pPr>
+    </w:p>
+    <w:p>
+      <w:pPr>
+        <w:pStyle w:val="Heading1"/>
+        <w:rPr>
+          <w:rFonts w:ascii="Arial" w:hAnsi="Arial" w:cs="Arial"/>
+        </w:rPr>
+      </w:pPr>
+      <w:bookmarkStart w:id="3" w:name="_Toc86797915"/>
+      <w:r>
+        <w:rPr>
+          <w:rFonts w:ascii="Arial" w:hAnsi="Arial" w:cs="Arial"/>
+        </w:rPr>
+        <w:t>Experiments &amp; Results</w:t>
+      </w:r>
+      <w:bookmarkEnd w:id="3"/>
+    </w:p>
+    <w:p>
+      <w:pPr>
+        <w:rPr>
+          <w:rFonts w:ascii="Arial" w:hAnsi="Arial" w:cs="Arial"/>
+        </w:rPr>
+      </w:pPr>
+    </w:p>
+    <w:p>
+      <w:pPr>
+        <w:pStyle w:val="Heading1"/>
+        <w:rPr>
+          <w:rFonts w:ascii="Arial" w:hAnsi="Arial" w:cs="Arial"/>
+        </w:rPr>
+      </w:pPr>
+      <w:bookmarkStart w:id="4" w:name="_Toc86797916"/>
+      <w:r>
+        <w:rPr>
+          <w:rFonts w:ascii="Arial" w:hAnsi="Arial" w:cs="Arial"/>
+        </w:rPr>
+        <w:t>Conclusion</w:t>
+      </w:r>
+      <w:bookmarkEnd w:id="4"/>
+    </w:p>
     <w:sectPr>
       <w:pgSz w:w="11906" w:h="16838"/>
       <w:pgMar w:top="1440" w:right="1440" w:bottom="1440" w:left="1440" w:header="708" w:footer="708" w:gutter="0"/>
@@ -411,6 +1438,28 @@
   <w:style w:type="paragraph" w:default="1" w:styleId="Normal">
     <w:name w:val="Normal"/>
     <w:qFormat/>
+    <w:rsid w:val="00375A4D"/>
+  </w:style>
+  <w:style w:type="paragraph" w:styleId="Heading1">
+    <w:name w:val="heading 1"/>
+    <w:basedOn w:val="Normal"/>
+    <w:next w:val="Normal"/>
+    <w:link w:val="Heading1Char"/>
+    <w:uiPriority w:val="9"/>
+    <w:qFormat/>
+    <w:rsid w:val="00916A1A"/>
+    <w:pPr>
+      <w:keepNext/>
+      <w:keepLines/>
+      <w:spacing w:before="240" w:after="0"/>
+      <w:outlineLvl w:val="0"/>
+    </w:pPr>
+    <w:rPr>
+      <w:rFonts w:asciiTheme="majorHAnsi" w:eastAsiaTheme="majorEastAsia" w:hAnsiTheme="majorHAnsi" w:cstheme="majorBidi"/>
+      <w:color w:val="2F5496" w:themeColor="accent1" w:themeShade="BF"/>
+      <w:sz w:val="32"/>
+      <w:szCs w:val="32"/>
+    </w:rPr>
   </w:style>
   <w:style w:type="character" w:default="1" w:styleId="DefaultParagraphFont">
     <w:name w:val="Default Paragraph Font"/>
@@ -438,6 +1487,91 @@
     <w:uiPriority w:val="99"/>
     <w:semiHidden/>
     <w:unhideWhenUsed/>
+  </w:style>
+  <w:style w:type="paragraph" w:styleId="Title">
+    <w:name w:val="Title"/>
+    <w:basedOn w:val="Normal"/>
+    <w:next w:val="Normal"/>
+    <w:link w:val="TitleChar"/>
+    <w:uiPriority w:val="10"/>
+    <w:qFormat/>
+    <w:rsid w:val="00375A4D"/>
+    <w:pPr>
+      <w:spacing w:after="0" w:line="240" w:lineRule="auto"/>
+      <w:contextualSpacing/>
+    </w:pPr>
+    <w:rPr>
+      <w:rFonts w:asciiTheme="majorHAnsi" w:eastAsiaTheme="majorEastAsia" w:hAnsiTheme="majorHAnsi" w:cstheme="majorBidi"/>
+      <w:spacing w:val="-10"/>
+      <w:kern w:val="28"/>
+      <w:sz w:val="56"/>
+      <w:szCs w:val="56"/>
+    </w:rPr>
+  </w:style>
+  <w:style w:type="character" w:customStyle="1" w:styleId="TitleChar">
+    <w:name w:val="Title Char"/>
+    <w:basedOn w:val="DefaultParagraphFont"/>
+    <w:link w:val="Title"/>
+    <w:uiPriority w:val="10"/>
+    <w:rsid w:val="00375A4D"/>
+    <w:rPr>
+      <w:rFonts w:asciiTheme="majorHAnsi" w:eastAsiaTheme="majorEastAsia" w:hAnsiTheme="majorHAnsi" w:cstheme="majorBidi"/>
+      <w:spacing w:val="-10"/>
+      <w:kern w:val="28"/>
+      <w:sz w:val="56"/>
+      <w:szCs w:val="56"/>
+    </w:rPr>
+  </w:style>
+  <w:style w:type="character" w:customStyle="1" w:styleId="Heading1Char">
+    <w:name w:val="Heading 1 Char"/>
+    <w:basedOn w:val="DefaultParagraphFont"/>
+    <w:link w:val="Heading1"/>
+    <w:uiPriority w:val="9"/>
+    <w:rsid w:val="00916A1A"/>
+    <w:rPr>
+      <w:rFonts w:asciiTheme="majorHAnsi" w:eastAsiaTheme="majorEastAsia" w:hAnsiTheme="majorHAnsi" w:cstheme="majorBidi"/>
+      <w:color w:val="2F5496" w:themeColor="accent1" w:themeShade="BF"/>
+      <w:sz w:val="32"/>
+      <w:szCs w:val="32"/>
+    </w:rPr>
+  </w:style>
+  <w:style w:type="paragraph" w:styleId="TOCHeading">
+    <w:name w:val="TOC Heading"/>
+    <w:basedOn w:val="Heading1"/>
+    <w:next w:val="Normal"/>
+    <w:uiPriority w:val="39"/>
+    <w:unhideWhenUsed/>
+    <w:qFormat/>
+    <w:rsid w:val="00916A1A"/>
+    <w:pPr>
+      <w:outlineLvl w:val="9"/>
+    </w:pPr>
+    <w:rPr>
+      <w:lang w:val="en-US" w:eastAsia="en-US"/>
+    </w:rPr>
+  </w:style>
+  <w:style w:type="paragraph" w:styleId="TOC1">
+    <w:name w:val="toc 1"/>
+    <w:basedOn w:val="Normal"/>
+    <w:next w:val="Normal"/>
+    <w:autoRedefine/>
+    <w:uiPriority w:val="39"/>
+    <w:unhideWhenUsed/>
+    <w:rsid w:val="00916A1A"/>
+    <w:pPr>
+      <w:spacing w:after="100"/>
+    </w:pPr>
+  </w:style>
+  <w:style w:type="character" w:styleId="Hyperlink">
+    <w:name w:val="Hyperlink"/>
+    <w:basedOn w:val="DefaultParagraphFont"/>
+    <w:uiPriority w:val="99"/>
+    <w:unhideWhenUsed/>
+    <w:rsid w:val="00916A1A"/>
+    <w:rPr>
+      <w:color w:val="0563C1" w:themeColor="hyperlink"/>
+      <w:u w:val="single"/>
+    </w:rPr>
   </w:style>
 </w:styles>
 </file>
@@ -735,4 +1869,16 @@
     </a:ext>
   </a:extLst>
 </a:theme>
+</file>
+
+<file path=customXml/item1.xml><?xml version="1.0" encoding="utf-8"?>
+<b:Sources xmlns:b="http://schemas.openxmlformats.org/officeDocument/2006/bibliography" xmlns="http://schemas.openxmlformats.org/officeDocument/2006/bibliography" SelectedStyle="\APASixthEditionOfficeOnline.xsl" StyleName="APA" Version="6"/>
+</file>
+
+<file path=customXml/itemProps1.xml><?xml version="1.0" encoding="utf-8"?>
+<ds:datastoreItem xmlns:ds="http://schemas.openxmlformats.org/officeDocument/2006/customXml" ds:itemID="{578EA2A9-1B5E-4B34-9F4B-881C0396E097}">
+  <ds:schemaRefs>
+    <ds:schemaRef ds:uri="http://schemas.openxmlformats.org/officeDocument/2006/bibliography"/>
+  </ds:schemaRefs>
+</ds:datastoreItem>
 </file>
</xml_diff>

<commit_message>
Update report on LSTM model
</commit_message>
<xml_diff>
--- a/Project Report.docx
+++ b/Project Report.docx
@@ -247,7 +247,7 @@
       <w:pPr>
         <w:jc w:val="center"/>
         <w:rPr>
-          <w:rFonts w:ascii="Arial" w:hAnsi="Arial" w:cs="Arial"/>
+          <w:rFonts w:ascii="Arial" w:hAnsi="Arial" w:cs="Arial" w:hint="eastAsia"/>
           <w:sz w:val="36"/>
           <w:szCs w:val="36"/>
           <w:lang w:val="en-SG"/>
@@ -309,8 +309,9 @@
           <w:szCs w:val="36"/>
           <w:lang w:val="en-SG"/>
         </w:rPr>
-        <w:t>Danson Kang Yit Siang – U</w:t>
-      </w:r>
+        <w:t xml:space="preserve">Danson Kang </w:t>
+      </w:r>
+      <w:proofErr w:type="spellStart"/>
       <w:r>
         <w:rPr>
           <w:rFonts w:ascii="Arial" w:hAnsi="Arial" w:cs="Arial"/>
@@ -318,19 +319,18 @@
           <w:szCs w:val="36"/>
           <w:lang w:val="en-SG"/>
         </w:rPr>
-        <w:t>1821068E</w:t>
-      </w:r>
-    </w:p>
-    <w:p>
-      <w:pPr>
-        <w:jc w:val="center"/>
+        <w:t>Yit</w:t>
+      </w:r>
+      <w:proofErr w:type="spellEnd"/>
+      <w:r>
         <w:rPr>
           <w:rFonts w:ascii="Arial" w:hAnsi="Arial" w:cs="Arial"/>
           <w:sz w:val="36"/>
           <w:szCs w:val="36"/>
           <w:lang w:val="en-SG"/>
         </w:rPr>
-      </w:pPr>
+        <w:t xml:space="preserve"> Siang – U</w:t>
+      </w:r>
       <w:r>
         <w:rPr>
           <w:rFonts w:ascii="Arial" w:hAnsi="Arial" w:cs="Arial"/>
@@ -338,7 +338,36 @@
           <w:szCs w:val="36"/>
           <w:lang w:val="en-SG"/>
         </w:rPr>
+        <w:t>1821068E</w:t>
+      </w:r>
+    </w:p>
+    <w:p>
+      <w:pPr>
+        <w:jc w:val="center"/>
+        <w:rPr>
+          <w:rFonts w:ascii="Arial" w:hAnsi="Arial" w:cs="Arial"/>
+          <w:sz w:val="36"/>
+          <w:szCs w:val="36"/>
+          <w:lang w:val="en-US"/>
+        </w:rPr>
+      </w:pPr>
+      <w:r>
+        <w:rPr>
+          <w:rFonts w:ascii="Arial" w:hAnsi="Arial" w:cs="Arial"/>
+          <w:sz w:val="36"/>
+          <w:szCs w:val="36"/>
+          <w:lang w:val="en-SG"/>
+        </w:rPr>
         <w:t>Cecelia Soh Yan Pei – U</w:t>
+      </w:r>
+      <w:r>
+        <w:rPr>
+          <w:rFonts w:ascii="Arial" w:hAnsi="Arial" w:cs="Arial" w:hint="eastAsia"/>
+          <w:sz w:val="36"/>
+          <w:szCs w:val="36"/>
+          <w:lang w:val="en-SG"/>
+        </w:rPr>
+        <w:t>1920800C</w:t>
       </w:r>
     </w:p>
     <w:p>
@@ -2196,6 +2225,13 @@
           <w:rFonts w:ascii="Arial" w:hAnsi="Arial" w:cs="Arial"/>
           <w:color w:val="2F5496" w:themeColor="accent1" w:themeShade="BF"/>
         </w:rPr>
+        <w:t xml:space="preserve">CNN </w:t>
+      </w:r>
+      <w:r>
+        <w:rPr>
+          <w:rFonts w:ascii="Arial" w:hAnsi="Arial" w:cs="Arial"/>
+          <w:color w:val="2F5496" w:themeColor="accent1" w:themeShade="BF"/>
+        </w:rPr>
         <w:t xml:space="preserve">Model </w:t>
       </w:r>
     </w:p>
@@ -3148,21 +3184,6 @@
         <w:rPr>
           <w:rFonts w:ascii="Arial" w:hAnsi="Arial" w:cs="Arial"/>
           <w:color w:val="2F5496" w:themeColor="accent1" w:themeShade="BF"/>
-        </w:rPr>
-      </w:pPr>
-    </w:p>
-    <w:p>
-      <w:pPr>
-        <w:pStyle w:val="ListParagraph"/>
-        <w:numPr>
-          <w:ilvl w:val="1"/>
-          <w:numId w:val="2"/>
-        </w:numPr>
-        <w:rPr>
-          <w:rFonts w:ascii="Arial" w:hAnsi="Arial" w:cs="Arial"/>
-          <w:color w:val="2F5496" w:themeColor="accent1" w:themeShade="BF"/>
-          <w:sz w:val="26"/>
-          <w:szCs w:val="26"/>
         </w:rPr>
       </w:pPr>
       <w:r>
@@ -3392,13 +3413,985 @@
         <w:t xml:space="preserve"> as it would be more efficient.</w:t>
       </w:r>
     </w:p>
-    <w:p/>
-    <w:p>
-      <w:pPr>
-        <w:rPr>
-          <w:rFonts w:ascii="Arial" w:hAnsi="Arial" w:cs="Arial"/>
-        </w:rPr>
-      </w:pPr>
+    <w:p>
+      <w:pPr>
+        <w:rPr>
+          <w:rFonts w:ascii="Arial" w:hAnsi="Arial" w:cs="Arial"/>
+        </w:rPr>
+      </w:pPr>
+    </w:p>
+    <w:p>
+      <w:pPr>
+        <w:pStyle w:val="ListParagraph"/>
+        <w:numPr>
+          <w:ilvl w:val="2"/>
+          <w:numId w:val="2"/>
+        </w:numPr>
+        <w:rPr>
+          <w:rFonts w:ascii="Arial" w:hAnsi="Arial" w:cs="Arial"/>
+          <w:color w:val="2F5496" w:themeColor="accent1" w:themeShade="BF"/>
+        </w:rPr>
+      </w:pPr>
+      <w:r>
+        <w:rPr>
+          <w:rFonts w:ascii="Arial" w:hAnsi="Arial" w:cs="Arial"/>
+          <w:color w:val="2F5496" w:themeColor="accent1" w:themeShade="BF"/>
+        </w:rPr>
+        <w:t>R</w:t>
+      </w:r>
+      <w:r>
+        <w:rPr>
+          <w:rFonts w:ascii="Arial" w:hAnsi="Arial" w:cs="Arial"/>
+          <w:color w:val="2F5496" w:themeColor="accent1" w:themeShade="BF"/>
+        </w:rPr>
+        <w:t xml:space="preserve">NN Model </w:t>
+      </w:r>
+    </w:p>
+    <w:p>
+      <w:pPr>
+        <w:rPr>
+          <w:rFonts w:ascii="Helvetica" w:hAnsi="Helvetica" w:cs="Helvetica"/>
+          <w:color w:val="000000"/>
+          <w:sz w:val="21"/>
+          <w:szCs w:val="21"/>
+          <w:shd w:val="clear" w:color="auto" w:fill="FFFFFF"/>
+        </w:rPr>
+      </w:pPr>
+      <w:r>
+        <w:t xml:space="preserve">In additional to </w:t>
+      </w:r>
+      <w:r>
+        <w:rPr>
+          <w:lang w:val="en-US"/>
+        </w:rPr>
+        <w:t xml:space="preserve">develop a classification model in CNN, we also try to implement a RNN </w:t>
+      </w:r>
+      <w:r>
+        <w:rPr>
+          <w:lang w:val="en-US"/>
+        </w:rPr>
+        <w:t>architecture</w:t>
+      </w:r>
+      <w:r>
+        <w:rPr>
+          <w:lang w:val="en-US"/>
+        </w:rPr>
+        <w:t xml:space="preserve"> to analyze the speech audio.</w:t>
+      </w:r>
+      <w:r>
+        <w:rPr>
+          <w:rFonts w:ascii="Helvetica" w:hAnsi="Helvetica" w:cs="Helvetica"/>
+          <w:color w:val="000000"/>
+          <w:sz w:val="21"/>
+          <w:szCs w:val="21"/>
+          <w:shd w:val="clear" w:color="auto" w:fill="FFFFFF"/>
+        </w:rPr>
+        <w:t xml:space="preserve"> </w:t>
+      </w:r>
+      <w:r>
+        <w:rPr>
+          <w:rFonts w:ascii="Helvetica" w:hAnsi="Helvetica" w:cs="Helvetica"/>
+          <w:color w:val="000000"/>
+          <w:sz w:val="21"/>
+          <w:szCs w:val="21"/>
+          <w:shd w:val="clear" w:color="auto" w:fill="FFFFFF"/>
+        </w:rPr>
+        <w:t xml:space="preserve">The model we chose to </w:t>
+      </w:r>
+      <w:proofErr w:type="spellStart"/>
+      <w:r>
+        <w:rPr>
+          <w:rFonts w:ascii="Helvetica" w:hAnsi="Helvetica" w:cs="Helvetica"/>
+          <w:color w:val="000000"/>
+          <w:sz w:val="21"/>
+          <w:szCs w:val="21"/>
+          <w:shd w:val="clear" w:color="auto" w:fill="FFFFFF"/>
+        </w:rPr>
+        <w:t>analyze</w:t>
+      </w:r>
+      <w:proofErr w:type="spellEnd"/>
+      <w:r>
+        <w:rPr>
+          <w:rFonts w:ascii="Helvetica" w:hAnsi="Helvetica" w:cs="Helvetica"/>
+          <w:color w:val="000000"/>
+          <w:sz w:val="21"/>
+          <w:szCs w:val="21"/>
+          <w:shd w:val="clear" w:color="auto" w:fill="FFFFFF"/>
+        </w:rPr>
+        <w:t xml:space="preserve"> the audio file and </w:t>
+      </w:r>
+      <w:r>
+        <w:rPr>
+          <w:rFonts w:ascii="Helvetica" w:hAnsi="Helvetica" w:cs="Helvetica"/>
+          <w:color w:val="000000"/>
+          <w:sz w:val="21"/>
+          <w:szCs w:val="21"/>
+          <w:shd w:val="clear" w:color="auto" w:fill="FFFFFF"/>
+          <w:lang w:val="en-US"/>
+        </w:rPr>
+        <w:t>identify</w:t>
+      </w:r>
+      <w:r>
+        <w:rPr>
+          <w:rFonts w:ascii="Helvetica" w:hAnsi="Helvetica" w:cs="Helvetica"/>
+          <w:color w:val="000000"/>
+          <w:sz w:val="21"/>
+          <w:szCs w:val="21"/>
+          <w:shd w:val="clear" w:color="auto" w:fill="FFFFFF"/>
+        </w:rPr>
+        <w:t xml:space="preserve"> the expressed emotion is LSTM model</w:t>
+      </w:r>
+      <w:r>
+        <w:rPr>
+          <w:rFonts w:ascii="Helvetica" w:hAnsi="Helvetica" w:cs="Helvetica"/>
+          <w:color w:val="000000"/>
+          <w:sz w:val="21"/>
+          <w:szCs w:val="21"/>
+          <w:shd w:val="clear" w:color="auto" w:fill="FFFFFF"/>
+        </w:rPr>
+        <w:t xml:space="preserve">, which is a most popular </w:t>
+      </w:r>
+      <w:r>
+        <w:rPr>
+          <w:rFonts w:ascii="Helvetica" w:hAnsi="Helvetica" w:cs="Helvetica"/>
+          <w:color w:val="000000"/>
+          <w:sz w:val="21"/>
+          <w:szCs w:val="21"/>
+          <w:shd w:val="clear" w:color="auto" w:fill="FFFFFF"/>
+        </w:rPr>
+        <w:t>time-series analysis</w:t>
+      </w:r>
+      <w:r>
+        <w:rPr>
+          <w:rFonts w:ascii="Helvetica" w:hAnsi="Helvetica" w:cs="Helvetica"/>
+          <w:color w:val="000000"/>
+          <w:sz w:val="21"/>
+          <w:szCs w:val="21"/>
+          <w:shd w:val="clear" w:color="auto" w:fill="FFFFFF"/>
+        </w:rPr>
+        <w:t xml:space="preserve"> model in RNN architecture.</w:t>
+      </w:r>
+    </w:p>
+    <w:p>
+      <w:pPr>
+        <w:rPr>
+          <w:rFonts w:ascii="Lato" w:hAnsi="Lato"/>
+          <w:color w:val="404040"/>
+          <w:shd w:val="clear" w:color="auto" w:fill="FCFCFC"/>
+        </w:rPr>
+      </w:pPr>
+      <w:r>
+        <w:rPr>
+          <w:rFonts w:ascii="Helvetica" w:hAnsi="Helvetica" w:cs="Helvetica"/>
+          <w:color w:val="000000"/>
+          <w:sz w:val="21"/>
+          <w:szCs w:val="21"/>
+          <w:shd w:val="clear" w:color="auto" w:fill="FFFFFF"/>
+        </w:rPr>
+        <w:t>We build the model with 2 hidden LSTM layers with 128 neurons and an output layer with 9 neurons</w:t>
+      </w:r>
+      <w:r>
+        <w:rPr>
+          <w:rFonts w:ascii="Helvetica" w:hAnsi="Helvetica" w:cs="Helvetica"/>
+          <w:color w:val="000000"/>
+          <w:sz w:val="21"/>
+          <w:szCs w:val="21"/>
+          <w:shd w:val="clear" w:color="auto" w:fill="FFFFFF"/>
+        </w:rPr>
+        <w:t xml:space="preserve">, as shown in the </w:t>
+      </w:r>
+      <w:r>
+        <w:rPr>
+          <w:rFonts w:ascii="Helvetica" w:hAnsi="Helvetica" w:cs="Helvetica"/>
+          <w:color w:val="000000"/>
+          <w:sz w:val="21"/>
+          <w:szCs w:val="21"/>
+          <w:shd w:val="clear" w:color="auto" w:fill="FFFFFF"/>
+        </w:rPr>
+        <w:t>Figure 2</w:t>
+      </w:r>
+      <w:r>
+        <w:rPr>
+          <w:rFonts w:ascii="Helvetica" w:hAnsi="Helvetica" w:cs="Helvetica"/>
+          <w:color w:val="000000"/>
+          <w:sz w:val="21"/>
+          <w:szCs w:val="21"/>
+          <w:shd w:val="clear" w:color="auto" w:fill="FFFFFF"/>
+        </w:rPr>
+        <w:t>. Basically, the input’s shape of the LSTM is 3-dimension</w:t>
+      </w:r>
+      <w:r>
+        <w:rPr>
+          <w:rFonts w:ascii="Helvetica" w:hAnsi="Helvetica" w:cs="Helvetica"/>
+          <w:color w:val="000000"/>
+          <w:sz w:val="21"/>
+          <w:szCs w:val="21"/>
+          <w:shd w:val="clear" w:color="auto" w:fill="FFFFFF"/>
+        </w:rPr>
+        <w:t>; the structure of the input is</w:t>
+      </w:r>
+      <w:r>
+        <w:rPr>
+          <w:rFonts w:ascii="Helvetica" w:hAnsi="Helvetica" w:cs="Helvetica"/>
+          <w:color w:val="000000"/>
+          <w:sz w:val="21"/>
+          <w:szCs w:val="21"/>
+          <w:shd w:val="clear" w:color="auto" w:fill="FFFFFF"/>
+        </w:rPr>
+        <w:t xml:space="preserve"> [samples, timesteps, feature].</w:t>
+      </w:r>
+      <w:r>
+        <w:rPr>
+          <w:rFonts w:ascii="Helvetica" w:hAnsi="Helvetica" w:cs="Helvetica"/>
+          <w:color w:val="000000"/>
+          <w:sz w:val="21"/>
+          <w:szCs w:val="21"/>
+          <w:shd w:val="clear" w:color="auto" w:fill="FFFFFF"/>
+        </w:rPr>
+        <w:t xml:space="preserve"> Hence</w:t>
+      </w:r>
+      <w:r>
+        <w:rPr>
+          <w:rFonts w:ascii="Helvetica" w:hAnsi="Helvetica" w:cs="Helvetica"/>
+          <w:color w:val="000000"/>
+          <w:sz w:val="21"/>
+          <w:szCs w:val="21"/>
+          <w:shd w:val="clear" w:color="auto" w:fill="FFFFFF"/>
+        </w:rPr>
+        <w:t>,</w:t>
+      </w:r>
+      <w:r>
+        <w:rPr>
+          <w:rFonts w:ascii="Helvetica" w:hAnsi="Helvetica" w:cs="Helvetica"/>
+          <w:color w:val="000000"/>
+          <w:sz w:val="21"/>
+          <w:szCs w:val="21"/>
+          <w:shd w:val="clear" w:color="auto" w:fill="FFFFFF"/>
+        </w:rPr>
+        <w:t xml:space="preserve"> we </w:t>
+      </w:r>
+      <w:r>
+        <w:rPr>
+          <w:rFonts w:ascii="Helvetica" w:hAnsi="Helvetica" w:cs="Helvetica"/>
+          <w:color w:val="000000"/>
+          <w:sz w:val="21"/>
+          <w:szCs w:val="21"/>
+          <w:shd w:val="clear" w:color="auto" w:fill="FFFFFF"/>
+          <w:lang w:val="en-US"/>
+        </w:rPr>
+        <w:t>unify the timesteps of all input audio</w:t>
+      </w:r>
+      <w:r>
+        <w:rPr>
+          <w:rFonts w:ascii="Helvetica" w:hAnsi="Helvetica" w:cs="Helvetica"/>
+          <w:color w:val="000000"/>
+          <w:sz w:val="21"/>
+          <w:szCs w:val="21"/>
+          <w:shd w:val="clear" w:color="auto" w:fill="FFFFFF"/>
+          <w:lang w:val="en-US"/>
+        </w:rPr>
+        <w:t xml:space="preserve"> during the data </w:t>
+      </w:r>
+      <w:proofErr w:type="spellStart"/>
+      <w:r>
+        <w:rPr>
+          <w:rFonts w:ascii="Helvetica" w:hAnsi="Helvetica" w:cs="Helvetica"/>
+          <w:color w:val="000000"/>
+          <w:sz w:val="21"/>
+          <w:szCs w:val="21"/>
+          <w:shd w:val="clear" w:color="auto" w:fill="FFFFFF"/>
+          <w:lang w:val="en-US"/>
+        </w:rPr>
+        <w:t>preprocesing</w:t>
+      </w:r>
+      <w:proofErr w:type="spellEnd"/>
+      <w:r>
+        <w:rPr>
+          <w:rFonts w:ascii="Helvetica" w:hAnsi="Helvetica" w:cs="Helvetica"/>
+          <w:color w:val="000000"/>
+          <w:sz w:val="21"/>
+          <w:szCs w:val="21"/>
+          <w:shd w:val="clear" w:color="auto" w:fill="FFFFFF"/>
+          <w:lang w:val="en-US"/>
+        </w:rPr>
+        <w:t xml:space="preserve"> (Figure </w:t>
+      </w:r>
+      <w:r>
+        <w:rPr>
+          <w:rFonts w:ascii="Helvetica" w:hAnsi="Helvetica" w:cs="Helvetica"/>
+          <w:color w:val="000000"/>
+          <w:sz w:val="21"/>
+          <w:szCs w:val="21"/>
+          <w:shd w:val="clear" w:color="auto" w:fill="FFFFFF"/>
+          <w:lang w:val="en-US"/>
+        </w:rPr>
+        <w:t>3</w:t>
+      </w:r>
+      <w:proofErr w:type="gramStart"/>
+      <w:r>
+        <w:rPr>
+          <w:rFonts w:ascii="Helvetica" w:hAnsi="Helvetica" w:cs="Helvetica"/>
+          <w:color w:val="000000"/>
+          <w:sz w:val="21"/>
+          <w:szCs w:val="21"/>
+          <w:shd w:val="clear" w:color="auto" w:fill="FFFFFF"/>
+          <w:lang w:val="en-US"/>
+        </w:rPr>
+        <w:t>)</w:t>
+      </w:r>
+      <w:r>
+        <w:rPr>
+          <w:rFonts w:ascii="Helvetica" w:hAnsi="Helvetica" w:cs="Helvetica"/>
+          <w:color w:val="000000"/>
+          <w:sz w:val="21"/>
+          <w:szCs w:val="21"/>
+          <w:shd w:val="clear" w:color="auto" w:fill="FFFFFF"/>
+          <w:lang w:val="en-US"/>
+        </w:rPr>
+        <w:t>, and</w:t>
+      </w:r>
+      <w:proofErr w:type="gramEnd"/>
+      <w:r>
+        <w:rPr>
+          <w:rFonts w:ascii="Helvetica" w:hAnsi="Helvetica" w:cs="Helvetica"/>
+          <w:color w:val="000000"/>
+          <w:sz w:val="21"/>
+          <w:szCs w:val="21"/>
+          <w:shd w:val="clear" w:color="auto" w:fill="FFFFFF"/>
+          <w:lang w:val="en-US"/>
+        </w:rPr>
+        <w:t xml:space="preserve"> do the feature extraction before training the model.</w:t>
+      </w:r>
+      <w:r>
+        <w:rPr>
+          <w:rFonts w:ascii="Helvetica" w:hAnsi="Helvetica" w:cs="Helvetica"/>
+          <w:color w:val="000000"/>
+          <w:sz w:val="21"/>
+          <w:szCs w:val="21"/>
+          <w:shd w:val="clear" w:color="auto" w:fill="FFFFFF"/>
+          <w:lang w:val="en-US"/>
+        </w:rPr>
+        <w:t xml:space="preserve"> The feature extraction library used here is </w:t>
+      </w:r>
+      <w:proofErr w:type="spellStart"/>
+      <w:r>
+        <w:rPr>
+          <w:rFonts w:ascii="Helvetica" w:hAnsi="Helvetica" w:cs="Helvetica"/>
+          <w:color w:val="000000"/>
+          <w:sz w:val="21"/>
+          <w:szCs w:val="21"/>
+          <w:shd w:val="clear" w:color="auto" w:fill="FFFFFF"/>
+          <w:lang w:val="en-US"/>
+        </w:rPr>
+        <w:t>librosa</w:t>
+      </w:r>
+      <w:proofErr w:type="spellEnd"/>
+      <w:r>
+        <w:rPr>
+          <w:rFonts w:ascii="Helvetica" w:hAnsi="Helvetica" w:cs="Helvetica"/>
+          <w:color w:val="000000"/>
+          <w:sz w:val="21"/>
+          <w:szCs w:val="21"/>
+          <w:shd w:val="clear" w:color="auto" w:fill="FFFFFF"/>
+          <w:lang w:val="en-US"/>
+        </w:rPr>
+        <w:t xml:space="preserve"> instead of </w:t>
+      </w:r>
+      <w:proofErr w:type="spellStart"/>
+      <w:r>
+        <w:rPr>
+          <w:rFonts w:ascii="Helvetica" w:hAnsi="Helvetica" w:cs="Helvetica"/>
+          <w:color w:val="000000"/>
+          <w:sz w:val="21"/>
+          <w:szCs w:val="21"/>
+          <w:shd w:val="clear" w:color="auto" w:fill="FFFFFF"/>
+          <w:lang w:val="en-US"/>
+        </w:rPr>
+        <w:t>openSmile</w:t>
+      </w:r>
+      <w:proofErr w:type="spellEnd"/>
+      <w:r>
+        <w:rPr>
+          <w:rFonts w:ascii="Helvetica" w:hAnsi="Helvetica" w:cs="Helvetica"/>
+          <w:color w:val="000000"/>
+          <w:sz w:val="21"/>
+          <w:szCs w:val="21"/>
+          <w:shd w:val="clear" w:color="auto" w:fill="FFFFFF"/>
+          <w:lang w:val="en-US"/>
+        </w:rPr>
+        <w:t xml:space="preserve">, because </w:t>
+      </w:r>
+      <w:proofErr w:type="spellStart"/>
+      <w:r>
+        <w:rPr>
+          <w:rFonts w:ascii="Helvetica" w:hAnsi="Helvetica" w:cs="Helvetica"/>
+          <w:color w:val="000000"/>
+          <w:sz w:val="21"/>
+          <w:szCs w:val="21"/>
+          <w:shd w:val="clear" w:color="auto" w:fill="FFFFFF"/>
+          <w:lang w:val="en-US"/>
+        </w:rPr>
+        <w:t>Librosa</w:t>
+      </w:r>
+      <w:proofErr w:type="spellEnd"/>
+      <w:r>
+        <w:rPr>
+          <w:rFonts w:ascii="Helvetica" w:hAnsi="Helvetica" w:cs="Helvetica"/>
+          <w:color w:val="000000"/>
+          <w:sz w:val="21"/>
+          <w:szCs w:val="21"/>
+          <w:shd w:val="clear" w:color="auto" w:fill="FFFFFF"/>
+          <w:lang w:val="en-US"/>
+        </w:rPr>
+        <w:t xml:space="preserve"> </w:t>
+      </w:r>
+      <w:r>
+        <w:rPr>
+          <w:rFonts w:ascii="Helvetica" w:hAnsi="Helvetica" w:cs="Helvetica"/>
+          <w:color w:val="000000"/>
+          <w:sz w:val="21"/>
+          <w:szCs w:val="21"/>
+          <w:shd w:val="clear" w:color="auto" w:fill="FFFFFF"/>
+          <w:lang w:val="en-US"/>
+        </w:rPr>
+        <w:t>generates</w:t>
+      </w:r>
+      <w:r>
+        <w:rPr>
+          <w:rFonts w:ascii="Helvetica" w:hAnsi="Helvetica" w:cs="Helvetica"/>
+          <w:color w:val="000000"/>
+          <w:sz w:val="21"/>
+          <w:szCs w:val="21"/>
+          <w:shd w:val="clear" w:color="auto" w:fill="FFFFFF"/>
+          <w:lang w:val="en-US"/>
+        </w:rPr>
+        <w:t xml:space="preserve"> the feature</w:t>
+      </w:r>
+      <w:r>
+        <w:rPr>
+          <w:rFonts w:ascii="Helvetica" w:hAnsi="Helvetica" w:cs="Helvetica"/>
+          <w:color w:val="000000"/>
+          <w:sz w:val="21"/>
+          <w:szCs w:val="21"/>
+          <w:shd w:val="clear" w:color="auto" w:fill="FFFFFF"/>
+          <w:lang w:val="en-US"/>
+        </w:rPr>
+        <w:t>s</w:t>
+      </w:r>
+      <w:r>
+        <w:rPr>
+          <w:rFonts w:ascii="Helvetica" w:hAnsi="Helvetica" w:cs="Helvetica"/>
+          <w:color w:val="000000"/>
+          <w:sz w:val="21"/>
+          <w:szCs w:val="21"/>
+          <w:shd w:val="clear" w:color="auto" w:fill="FFFFFF"/>
+          <w:lang w:val="en-US"/>
+        </w:rPr>
+        <w:t xml:space="preserve"> </w:t>
+      </w:r>
+      <w:r>
+        <w:rPr>
+          <w:rFonts w:ascii="Helvetica" w:hAnsi="Helvetica" w:cs="Helvetica"/>
+          <w:color w:val="000000"/>
+          <w:sz w:val="21"/>
+          <w:szCs w:val="21"/>
+          <w:shd w:val="clear" w:color="auto" w:fill="FFFFFF"/>
+          <w:lang w:val="en-US"/>
+        </w:rPr>
+        <w:t xml:space="preserve">from the timeseries of audio files which are more appropriate for the LSTM model. The Code Snippet </w:t>
+      </w:r>
+      <w:r>
+        <w:rPr>
+          <w:rFonts w:ascii="Helvetica" w:hAnsi="Helvetica" w:cs="Helvetica"/>
+          <w:color w:val="000000"/>
+          <w:sz w:val="21"/>
+          <w:szCs w:val="21"/>
+          <w:shd w:val="clear" w:color="auto" w:fill="FFFFFF"/>
+          <w:lang w:val="en-US"/>
+        </w:rPr>
+        <w:t>1</w:t>
+      </w:r>
+      <w:r>
+        <w:rPr>
+          <w:rFonts w:ascii="Helvetica" w:hAnsi="Helvetica" w:cs="Helvetica"/>
+          <w:color w:val="000000"/>
+          <w:sz w:val="21"/>
+          <w:szCs w:val="21"/>
+          <w:shd w:val="clear" w:color="auto" w:fill="FFFFFF"/>
+          <w:lang w:val="en-US"/>
+        </w:rPr>
+        <w:t xml:space="preserve"> </w:t>
+      </w:r>
+      <w:r>
+        <w:rPr>
+          <w:rFonts w:ascii="Helvetica" w:hAnsi="Helvetica" w:cs="Helvetica"/>
+          <w:color w:val="000000"/>
+          <w:sz w:val="21"/>
+          <w:szCs w:val="21"/>
+          <w:shd w:val="clear" w:color="auto" w:fill="FFFFFF"/>
+          <w:lang w:val="en-US"/>
+        </w:rPr>
+        <w:t xml:space="preserve">shows the features generated for the training model, which </w:t>
+      </w:r>
+      <w:r>
+        <w:rPr>
+          <w:rFonts w:ascii="Helvetica" w:hAnsi="Helvetica" w:cs="Helvetica"/>
+          <w:color w:val="000000"/>
+          <w:sz w:val="21"/>
+          <w:szCs w:val="21"/>
+          <w:shd w:val="clear" w:color="auto" w:fill="FFFFFF"/>
+          <w:lang w:val="en-US"/>
+        </w:rPr>
+        <w:lastRenderedPageBreak/>
+        <w:t xml:space="preserve">includes </w:t>
+      </w:r>
+      <w:r>
+        <w:rPr>
+          <w:rFonts w:ascii="Lato" w:hAnsi="Lato"/>
+          <w:color w:val="404040"/>
+          <w:shd w:val="clear" w:color="auto" w:fill="FCFCFC"/>
+        </w:rPr>
+        <w:t>root-mean-square (RMS) value for each frame</w:t>
+      </w:r>
+      <w:r>
+        <w:rPr>
+          <w:rFonts w:ascii="Lato" w:hAnsi="Lato"/>
+          <w:color w:val="404040"/>
+          <w:shd w:val="clear" w:color="auto" w:fill="FCFCFC"/>
+        </w:rPr>
+        <w:t xml:space="preserve">, </w:t>
+      </w:r>
+      <w:r>
+        <w:rPr>
+          <w:rFonts w:ascii="Lato" w:hAnsi="Lato"/>
+          <w:color w:val="404040"/>
+          <w:shd w:val="clear" w:color="auto" w:fill="FCFCFC"/>
+        </w:rPr>
+        <w:t>the zero-</w:t>
+      </w:r>
+      <w:r>
+        <w:rPr>
+          <w:rFonts w:ascii="Helvetica" w:hAnsi="Helvetica" w:cs="Helvetica"/>
+          <w:color w:val="000000"/>
+          <w:sz w:val="21"/>
+          <w:szCs w:val="21"/>
+          <w:shd w:val="clear" w:color="auto" w:fill="FFFFFF"/>
+        </w:rPr>
+        <w:drawing>
+          <wp:anchor distT="0" distB="0" distL="114300" distR="114300" simplePos="0" relativeHeight="251658240" behindDoc="0" locked="0" layoutInCell="1" allowOverlap="1" wp14:anchorId="099BA72B" wp14:editId="14EC9F4D">
+            <wp:simplePos x="0" y="0"/>
+            <wp:positionH relativeFrom="margin">
+              <wp:align>center</wp:align>
+            </wp:positionH>
+            <wp:positionV relativeFrom="paragraph">
+              <wp:posOffset>438150</wp:posOffset>
+            </wp:positionV>
+            <wp:extent cx="4597636" cy="2330570"/>
+            <wp:effectExtent l="0" t="0" r="0" b="0"/>
+            <wp:wrapTopAndBottom/>
+            <wp:docPr id="8" name="Picture 8" descr="Graphical user interface, text&#10;&#10;Description automatically generated"/>
+            <wp:cNvGraphicFramePr>
+              <a:graphicFrameLocks xmlns:a="http://schemas.openxmlformats.org/drawingml/2006/main" noChangeAspect="1"/>
+            </wp:cNvGraphicFramePr>
+            <a:graphic xmlns:a="http://schemas.openxmlformats.org/drawingml/2006/main">
+              <a:graphicData uri="http://schemas.openxmlformats.org/drawingml/2006/picture">
+                <pic:pic xmlns:pic="http://schemas.openxmlformats.org/drawingml/2006/picture">
+                  <pic:nvPicPr>
+                    <pic:cNvPr id="8" name="Picture 8" descr="Graphical user interface, text&#10;&#10;Description automatically generated"/>
+                    <pic:cNvPicPr/>
+                  </pic:nvPicPr>
+                  <pic:blipFill>
+                    <a:blip r:embed="rId8">
+                      <a:extLst>
+                        <a:ext uri="{28A0092B-C50C-407E-A947-70E740481C1C}">
+                          <a14:useLocalDpi xmlns:a14="http://schemas.microsoft.com/office/drawing/2010/main" val="0"/>
+                        </a:ext>
+                      </a:extLst>
+                    </a:blip>
+                    <a:stretch>
+                      <a:fillRect/>
+                    </a:stretch>
+                  </pic:blipFill>
+                  <pic:spPr>
+                    <a:xfrm>
+                      <a:off x="0" y="0"/>
+                      <a:ext cx="4597636" cy="2330570"/>
+                    </a:xfrm>
+                    <a:prstGeom prst="rect">
+                      <a:avLst/>
+                    </a:prstGeom>
+                  </pic:spPr>
+                </pic:pic>
+              </a:graphicData>
+            </a:graphic>
+          </wp:anchor>
+        </w:drawing>
+      </w:r>
+      <w:r>
+        <w:rPr>
+          <w:rFonts w:ascii="Lato" w:hAnsi="Lato"/>
+          <w:color w:val="404040"/>
+          <w:shd w:val="clear" w:color="auto" w:fill="FCFCFC"/>
+        </w:rPr>
+        <w:t>crossing rate of an audio time series</w:t>
+      </w:r>
+      <w:r>
+        <w:rPr>
+          <w:rFonts w:ascii="Lato" w:hAnsi="Lato"/>
+          <w:color w:val="404040"/>
+          <w:shd w:val="clear" w:color="auto" w:fill="FCFCFC"/>
+        </w:rPr>
+        <w:t xml:space="preserve"> and </w:t>
+      </w:r>
+      <w:r>
+        <w:rPr>
+          <w:rFonts w:ascii="Lato" w:hAnsi="Lato"/>
+          <w:color w:val="404040"/>
+          <w:shd w:val="clear" w:color="auto" w:fill="FCFCFC"/>
+        </w:rPr>
+        <w:t>Mel-frequency cepstral coefficients (MFCCs)</w:t>
+      </w:r>
+      <w:r>
+        <w:rPr>
+          <w:rFonts w:ascii="Lato" w:hAnsi="Lato"/>
+          <w:color w:val="404040"/>
+          <w:shd w:val="clear" w:color="auto" w:fill="FCFCFC"/>
+        </w:rPr>
+        <w:t xml:space="preserve">. </w:t>
+      </w:r>
+    </w:p>
+    <w:p>
+      <w:pPr>
+        <w:jc w:val="center"/>
+        <w:rPr>
+          <w:u w:val="single"/>
+        </w:rPr>
+      </w:pPr>
+      <w:r>
+        <w:rPr>
+          <w:u w:val="single"/>
+        </w:rPr>
+        <w:t>Figure</w:t>
+      </w:r>
+      <w:r>
+        <w:rPr>
+          <w:u w:val="single"/>
+        </w:rPr>
+        <w:t xml:space="preserve"> </w:t>
+      </w:r>
+      <w:r>
+        <w:rPr>
+          <w:u w:val="single"/>
+        </w:rPr>
+        <w:t>2</w:t>
+      </w:r>
+      <w:r>
+        <w:rPr>
+          <w:u w:val="single"/>
+        </w:rPr>
+        <w:t>:</w:t>
+      </w:r>
+      <w:r>
+        <w:rPr>
+          <w:u w:val="single"/>
+        </w:rPr>
+        <w:t xml:space="preserve"> The structure of the training model</w:t>
+      </w:r>
+    </w:p>
+    <w:p>
+      <w:pPr>
+        <w:rPr>
+          <w:rFonts w:ascii="Arial" w:hAnsi="Arial" w:cs="Arial"/>
+        </w:rPr>
+      </w:pPr>
+      <w:r>
+        <w:rPr>
+          <w:rFonts w:ascii="Arial" w:hAnsi="Arial" w:cs="Arial"/>
+        </w:rPr>
+        <w:drawing>
+          <wp:anchor distT="0" distB="0" distL="114300" distR="114300" simplePos="0" relativeHeight="251660288" behindDoc="0" locked="0" layoutInCell="1" allowOverlap="1" wp14:anchorId="44692D6E" wp14:editId="41488332">
+            <wp:simplePos x="0" y="0"/>
+            <wp:positionH relativeFrom="margin">
+              <wp:align>center</wp:align>
+            </wp:positionH>
+            <wp:positionV relativeFrom="paragraph">
+              <wp:posOffset>1047750</wp:posOffset>
+            </wp:positionV>
+            <wp:extent cx="5731510" cy="1162685"/>
+            <wp:effectExtent l="0" t="0" r="2540" b="0"/>
+            <wp:wrapTopAndBottom/>
+            <wp:docPr id="4" name="Picture 4" descr="Chart, scatter chart&#10;&#10;Description automatically generated"/>
+            <wp:cNvGraphicFramePr>
+              <a:graphicFrameLocks xmlns:a="http://schemas.openxmlformats.org/drawingml/2006/main" noChangeAspect="1"/>
+            </wp:cNvGraphicFramePr>
+            <a:graphic xmlns:a="http://schemas.openxmlformats.org/drawingml/2006/main">
+              <a:graphicData uri="http://schemas.openxmlformats.org/drawingml/2006/picture">
+                <pic:pic xmlns:pic="http://schemas.openxmlformats.org/drawingml/2006/picture">
+                  <pic:nvPicPr>
+                    <pic:cNvPr id="4" name="Picture 4" descr="Chart, scatter chart&#10;&#10;Description automatically generated"/>
+                    <pic:cNvPicPr/>
+                  </pic:nvPicPr>
+                  <pic:blipFill>
+                    <a:blip r:embed="rId9">
+                      <a:extLst>
+                        <a:ext uri="{28A0092B-C50C-407E-A947-70E740481C1C}">
+                          <a14:useLocalDpi xmlns:a14="http://schemas.microsoft.com/office/drawing/2010/main" val="0"/>
+                        </a:ext>
+                      </a:extLst>
+                    </a:blip>
+                    <a:stretch>
+                      <a:fillRect/>
+                    </a:stretch>
+                  </pic:blipFill>
+                  <pic:spPr>
+                    <a:xfrm>
+                      <a:off x="0" y="0"/>
+                      <a:ext cx="5731510" cy="1162685"/>
+                    </a:xfrm>
+                    <a:prstGeom prst="rect">
+                      <a:avLst/>
+                    </a:prstGeom>
+                  </pic:spPr>
+                </pic:pic>
+              </a:graphicData>
+            </a:graphic>
+          </wp:anchor>
+        </w:drawing>
+      </w:r>
+      <w:r>
+        <w:rPr>
+          <w:rFonts w:ascii="Arial" w:hAnsi="Arial" w:cs="Arial"/>
+        </w:rPr>
+        <w:drawing>
+          <wp:anchor distT="0" distB="0" distL="114300" distR="114300" simplePos="0" relativeHeight="251659264" behindDoc="0" locked="0" layoutInCell="1" allowOverlap="1" wp14:anchorId="5CE765E0" wp14:editId="0BF6A893">
+            <wp:simplePos x="0" y="0"/>
+            <wp:positionH relativeFrom="column">
+              <wp:posOffset>57150</wp:posOffset>
+            </wp:positionH>
+            <wp:positionV relativeFrom="paragraph">
+              <wp:posOffset>228600</wp:posOffset>
+            </wp:positionV>
+            <wp:extent cx="5731510" cy="783590"/>
+            <wp:effectExtent l="0" t="0" r="2540" b="0"/>
+            <wp:wrapTopAndBottom/>
+            <wp:docPr id="3" name="Picture 3" descr="Chart&#10;&#10;Description automatically generated"/>
+            <wp:cNvGraphicFramePr>
+              <a:graphicFrameLocks xmlns:a="http://schemas.openxmlformats.org/drawingml/2006/main" noChangeAspect="1"/>
+            </wp:cNvGraphicFramePr>
+            <a:graphic xmlns:a="http://schemas.openxmlformats.org/drawingml/2006/main">
+              <a:graphicData uri="http://schemas.openxmlformats.org/drawingml/2006/picture">
+                <pic:pic xmlns:pic="http://schemas.openxmlformats.org/drawingml/2006/picture">
+                  <pic:nvPicPr>
+                    <pic:cNvPr id="3" name="Picture 3" descr="Chart&#10;&#10;Description automatically generated"/>
+                    <pic:cNvPicPr/>
+                  </pic:nvPicPr>
+                  <pic:blipFill rotWithShape="1">
+                    <a:blip r:embed="rId10">
+                      <a:extLst>
+                        <a:ext uri="{28A0092B-C50C-407E-A947-70E740481C1C}">
+                          <a14:useLocalDpi xmlns:a14="http://schemas.microsoft.com/office/drawing/2010/main" val="0"/>
+                        </a:ext>
+                      </a:extLst>
+                    </a:blip>
+                    <a:srcRect t="17403"/>
+                    <a:stretch/>
+                  </pic:blipFill>
+                  <pic:spPr bwMode="auto">
+                    <a:xfrm>
+                      <a:off x="0" y="0"/>
+                      <a:ext cx="5731510" cy="783590"/>
+                    </a:xfrm>
+                    <a:prstGeom prst="rect">
+                      <a:avLst/>
+                    </a:prstGeom>
+                    <a:ln>
+                      <a:noFill/>
+                    </a:ln>
+                    <a:extLst>
+                      <a:ext uri="{53640926-AAD7-44D8-BBD7-CCE9431645EC}">
+                        <a14:shadowObscured xmlns:a14="http://schemas.microsoft.com/office/drawing/2010/main"/>
+                      </a:ext>
+                    </a:extLst>
+                  </pic:spPr>
+                </pic:pic>
+              </a:graphicData>
+            </a:graphic>
+          </wp:anchor>
+        </w:drawing>
+      </w:r>
+    </w:p>
+    <w:p>
+      <w:pPr>
+        <w:jc w:val="center"/>
+        <w:rPr>
+          <w:u w:val="single"/>
+        </w:rPr>
+      </w:pPr>
+      <w:r>
+        <w:rPr>
+          <w:u w:val="single"/>
+        </w:rPr>
+        <w:t xml:space="preserve">Figure 3: The audio </w:t>
+      </w:r>
+      <w:proofErr w:type="spellStart"/>
+      <w:r>
+        <w:rPr>
+          <w:u w:val="single"/>
+        </w:rPr>
+        <w:t>wavefroms</w:t>
+      </w:r>
+      <w:proofErr w:type="spellEnd"/>
+      <w:r>
+        <w:rPr>
+          <w:u w:val="single"/>
+        </w:rPr>
+        <w:t xml:space="preserve"> of before and after data </w:t>
+      </w:r>
+      <w:proofErr w:type="spellStart"/>
+      <w:r>
+        <w:rPr>
+          <w:u w:val="single"/>
+        </w:rPr>
+        <w:t>preprocessing</w:t>
+      </w:r>
+      <w:proofErr w:type="spellEnd"/>
+      <w:r>
+        <w:rPr>
+          <w:u w:val="single"/>
+        </w:rPr>
+        <w:t xml:space="preserve">. We normalised </w:t>
+      </w:r>
+      <w:r>
+        <w:rPr>
+          <w:u w:val="single"/>
+        </w:rPr>
+        <w:t xml:space="preserve">the audio signal, trimmed the silence in the beginning and end, extended the right-side signal for length equalization, and reduced </w:t>
+      </w:r>
+      <w:proofErr w:type="spellStart"/>
+      <w:r>
+        <w:rPr>
+          <w:u w:val="single"/>
+        </w:rPr>
+        <w:t>noice</w:t>
+      </w:r>
+      <w:proofErr w:type="spellEnd"/>
+      <w:r>
+        <w:rPr>
+          <w:u w:val="single"/>
+        </w:rPr>
+        <w:t>.</w:t>
+      </w:r>
+    </w:p>
+    <w:p>
+      <w:pPr>
+        <w:rPr>
+          <w:rFonts w:ascii="Arial" w:hAnsi="Arial" w:cs="Arial"/>
+        </w:rPr>
+      </w:pPr>
+      <w:r>
+        <w:rPr>
+          <w:rFonts w:ascii="Arial" w:hAnsi="Arial" w:cs="Arial"/>
+        </w:rPr>
+        <w:drawing>
+          <wp:inline distT="0" distB="0" distL="0" distR="0" wp14:anchorId="15E6D69E" wp14:editId="191074CC">
+            <wp:extent cx="5731510" cy="772160"/>
+            <wp:effectExtent l="0" t="0" r="2540" b="8890"/>
+            <wp:docPr id="6" name="Picture 6" descr="Word&#10;&#10;Description automatically generated with low confidence"/>
+            <wp:cNvGraphicFramePr>
+              <a:graphicFrameLocks xmlns:a="http://schemas.openxmlformats.org/drawingml/2006/main" noChangeAspect="1"/>
+            </wp:cNvGraphicFramePr>
+            <a:graphic xmlns:a="http://schemas.openxmlformats.org/drawingml/2006/main">
+              <a:graphicData uri="http://schemas.openxmlformats.org/drawingml/2006/picture">
+                <pic:pic xmlns:pic="http://schemas.openxmlformats.org/drawingml/2006/picture">
+                  <pic:nvPicPr>
+                    <pic:cNvPr id="6" name="Picture 6" descr="Word&#10;&#10;Description automatically generated with low confidence"/>
+                    <pic:cNvPicPr/>
+                  </pic:nvPicPr>
+                  <pic:blipFill>
+                    <a:blip r:embed="rId11"/>
+                    <a:stretch>
+                      <a:fillRect/>
+                    </a:stretch>
+                  </pic:blipFill>
+                  <pic:spPr>
+                    <a:xfrm>
+                      <a:off x="0" y="0"/>
+                      <a:ext cx="5731510" cy="772160"/>
+                    </a:xfrm>
+                    <a:prstGeom prst="rect">
+                      <a:avLst/>
+                    </a:prstGeom>
+                  </pic:spPr>
+                </pic:pic>
+              </a:graphicData>
+            </a:graphic>
+          </wp:inline>
+        </w:drawing>
+      </w:r>
+    </w:p>
+    <w:p>
+      <w:pPr>
+        <w:jc w:val="center"/>
+        <w:rPr>
+          <w:rFonts w:ascii="Arial" w:hAnsi="Arial" w:cs="Arial"/>
+          <w:u w:val="single"/>
+        </w:rPr>
+      </w:pPr>
+      <w:r>
+        <w:rPr>
+          <w:rFonts w:ascii="Arial" w:hAnsi="Arial" w:cs="Arial"/>
+          <w:u w:val="single"/>
+        </w:rPr>
+        <w:t>Code Snippet 1: To generate the feature of the audio signal.</w:t>
+      </w:r>
+    </w:p>
+    <w:p>
+      <w:pPr>
+        <w:rPr>
+          <w:rFonts w:ascii="Arial" w:hAnsi="Arial" w:cs="Arial"/>
+        </w:rPr>
+      </w:pPr>
+      <w:r>
+        <w:rPr>
+          <w:rFonts w:ascii="Arial" w:hAnsi="Arial" w:cs="Arial"/>
+        </w:rPr>
+        <w:lastRenderedPageBreak/>
+        <w:drawing>
+          <wp:inline distT="0" distB="0" distL="0" distR="0" wp14:anchorId="4E18DBFE" wp14:editId="2ABC7645">
+            <wp:extent cx="3645087" cy="2648086"/>
+            <wp:effectExtent l="0" t="0" r="0" b="0"/>
+            <wp:docPr id="7" name="Picture 7" descr="Chart, line chart&#10;&#10;Description automatically generated"/>
+            <wp:cNvGraphicFramePr>
+              <a:graphicFrameLocks xmlns:a="http://schemas.openxmlformats.org/drawingml/2006/main" noChangeAspect="1"/>
+            </wp:cNvGraphicFramePr>
+            <a:graphic xmlns:a="http://schemas.openxmlformats.org/drawingml/2006/main">
+              <a:graphicData uri="http://schemas.openxmlformats.org/drawingml/2006/picture">
+                <pic:pic xmlns:pic="http://schemas.openxmlformats.org/drawingml/2006/picture">
+                  <pic:nvPicPr>
+                    <pic:cNvPr id="7" name="Picture 7" descr="Chart, line chart&#10;&#10;Description automatically generated"/>
+                    <pic:cNvPicPr/>
+                  </pic:nvPicPr>
+                  <pic:blipFill>
+                    <a:blip r:embed="rId12"/>
+                    <a:stretch>
+                      <a:fillRect/>
+                    </a:stretch>
+                  </pic:blipFill>
+                  <pic:spPr>
+                    <a:xfrm>
+                      <a:off x="0" y="0"/>
+                      <a:ext cx="3645087" cy="2648086"/>
+                    </a:xfrm>
+                    <a:prstGeom prst="rect">
+                      <a:avLst/>
+                    </a:prstGeom>
+                  </pic:spPr>
+                </pic:pic>
+              </a:graphicData>
+            </a:graphic>
+          </wp:inline>
+        </w:drawing>
+      </w:r>
     </w:p>
     <w:p>
       <w:pPr>
@@ -3702,6 +4695,96 @@
     </w:lvl>
   </w:abstractNum>
   <w:abstractNum w:abstractNumId="3" w15:restartNumberingAfterBreak="0">
+    <w:nsid w:val="479B4306"/>
+    <w:multiLevelType w:val="multilevel"/>
+    <w:tmpl w:val="624691F0"/>
+    <w:lvl w:ilvl="0">
+      <w:start w:val="1"/>
+      <w:numFmt w:val="decimal"/>
+      <w:lvlText w:val="%1."/>
+      <w:lvlJc w:val="left"/>
+      <w:pPr>
+        <w:ind w:left="360" w:hanging="360"/>
+      </w:pPr>
+    </w:lvl>
+    <w:lvl w:ilvl="1">
+      <w:start w:val="1"/>
+      <w:numFmt w:val="decimal"/>
+      <w:lvlText w:val="%1.%2."/>
+      <w:lvlJc w:val="left"/>
+      <w:pPr>
+        <w:ind w:left="792" w:hanging="432"/>
+      </w:pPr>
+      <w:rPr>
+        <w:sz w:val="26"/>
+        <w:szCs w:val="26"/>
+      </w:rPr>
+    </w:lvl>
+    <w:lvl w:ilvl="2">
+      <w:start w:val="1"/>
+      <w:numFmt w:val="decimal"/>
+      <w:lvlText w:val="%1.%2.%3."/>
+      <w:lvlJc w:val="left"/>
+      <w:pPr>
+        <w:ind w:left="1224" w:hanging="504"/>
+      </w:pPr>
+    </w:lvl>
+    <w:lvl w:ilvl="3">
+      <w:start w:val="1"/>
+      <w:numFmt w:val="decimal"/>
+      <w:lvlText w:val="%1.%2.%3.%4."/>
+      <w:lvlJc w:val="left"/>
+      <w:pPr>
+        <w:ind w:left="1728" w:hanging="648"/>
+      </w:pPr>
+    </w:lvl>
+    <w:lvl w:ilvl="4">
+      <w:start w:val="1"/>
+      <w:numFmt w:val="decimal"/>
+      <w:lvlText w:val="%1.%2.%3.%4.%5."/>
+      <w:lvlJc w:val="left"/>
+      <w:pPr>
+        <w:ind w:left="2232" w:hanging="792"/>
+      </w:pPr>
+    </w:lvl>
+    <w:lvl w:ilvl="5">
+      <w:start w:val="1"/>
+      <w:numFmt w:val="decimal"/>
+      <w:lvlText w:val="%1.%2.%3.%4.%5.%6."/>
+      <w:lvlJc w:val="left"/>
+      <w:pPr>
+        <w:ind w:left="2736" w:hanging="936"/>
+      </w:pPr>
+    </w:lvl>
+    <w:lvl w:ilvl="6">
+      <w:start w:val="1"/>
+      <w:numFmt w:val="decimal"/>
+      <w:lvlText w:val="%1.%2.%3.%4.%5.%6.%7."/>
+      <w:lvlJc w:val="left"/>
+      <w:pPr>
+        <w:ind w:left="3240" w:hanging="1080"/>
+      </w:pPr>
+    </w:lvl>
+    <w:lvl w:ilvl="7">
+      <w:start w:val="1"/>
+      <w:numFmt w:val="decimal"/>
+      <w:lvlText w:val="%1.%2.%3.%4.%5.%6.%7.%8."/>
+      <w:lvlJc w:val="left"/>
+      <w:pPr>
+        <w:ind w:left="3744" w:hanging="1224"/>
+      </w:pPr>
+    </w:lvl>
+    <w:lvl w:ilvl="8">
+      <w:start w:val="1"/>
+      <w:numFmt w:val="decimal"/>
+      <w:lvlText w:val="%1.%2.%3.%4.%5.%6.%7.%8.%9."/>
+      <w:lvlJc w:val="left"/>
+      <w:pPr>
+        <w:ind w:left="4320" w:hanging="1440"/>
+      </w:pPr>
+    </w:lvl>
+  </w:abstractNum>
+  <w:abstractNum w:abstractNumId="4" w15:restartNumberingAfterBreak="0">
     <w:nsid w:val="51C41AA2"/>
     <w:multiLevelType w:val="hybridMultilevel"/>
     <w:tmpl w:val="C5F867CE"/>
@@ -3790,7 +4873,7 @@
       </w:pPr>
     </w:lvl>
   </w:abstractNum>
-  <w:abstractNum w:abstractNumId="4" w15:restartNumberingAfterBreak="0">
+  <w:abstractNum w:abstractNumId="5" w15:restartNumberingAfterBreak="0">
     <w:nsid w:val="52704E36"/>
     <w:multiLevelType w:val="multilevel"/>
     <w:tmpl w:val="624691F0"/>
@@ -3880,7 +4963,7 @@
       </w:pPr>
     </w:lvl>
   </w:abstractNum>
-  <w:abstractNum w:abstractNumId="5" w15:restartNumberingAfterBreak="0">
+  <w:abstractNum w:abstractNumId="6" w15:restartNumberingAfterBreak="0">
     <w:nsid w:val="65484CA7"/>
     <w:multiLevelType w:val="hybridMultilevel"/>
     <w:tmpl w:val="FC7842F4"/>
@@ -3996,19 +5079,22 @@
     <w:abstractNumId w:val="2"/>
   </w:num>
   <w:num w:numId="2">
-    <w:abstractNumId w:val="4"/>
+    <w:abstractNumId w:val="5"/>
   </w:num>
   <w:num w:numId="3">
-    <w:abstractNumId w:val="3"/>
+    <w:abstractNumId w:val="4"/>
   </w:num>
   <w:num w:numId="4">
     <w:abstractNumId w:val="0"/>
   </w:num>
   <w:num w:numId="5">
-    <w:abstractNumId w:val="5"/>
+    <w:abstractNumId w:val="6"/>
   </w:num>
   <w:num w:numId="6">
     <w:abstractNumId w:val="1"/>
+  </w:num>
+  <w:num w:numId="7">
+    <w:abstractNumId w:val="3"/>
   </w:num>
 </w:numbering>
 </file>
@@ -4688,6 +5774,23 @@
       <w:lang w:val="en-SG"/>
     </w:rPr>
   </w:style>
+  <w:style w:type="paragraph" w:styleId="NormalWeb">
+    <w:name w:val="Normal (Web)"/>
+    <w:basedOn w:val="Normal"/>
+    <w:uiPriority w:val="99"/>
+    <w:semiHidden/>
+    <w:unhideWhenUsed/>
+    <w:rsid w:val="00F66C42"/>
+    <w:pPr>
+      <w:spacing w:before="100" w:beforeAutospacing="1" w:after="100" w:afterAutospacing="1" w:line="240" w:lineRule="auto"/>
+    </w:pPr>
+    <w:rPr>
+      <w:rFonts w:ascii="Times New Roman" w:eastAsia="Times New Roman" w:hAnsi="Times New Roman" w:cs="Times New Roman"/>
+      <w:sz w:val="24"/>
+      <w:szCs w:val="24"/>
+      <w:lang w:val="en-SG"/>
+    </w:rPr>
+  </w:style>
 </w:styles>
 </file>
 

</xml_diff>